<commit_message>
articles regarding devops tools, git, declarative / imperative
</commit_message>
<xml_diff>
--- a/git-practises-for-daily-use.docx
+++ b/git-practises-for-daily-use.docx
@@ -1789,7 +1789,17 @@
           <w:szCs w:val="18"/>
           <w:lang w:eastAsia="en-GB"/>
         </w:rPr>
-        <w:t>vim second.txt</w:t>
+        <w:t>$ v</w:t>
+      </w:r>
+      <w:r>
+        <w:rPr>
+          <w:rFonts w:ascii="Menlo" w:eastAsia="Times New Roman" w:hAnsi="Menlo" w:cs="Menlo"/>
+          <w:color w:val="D4D4D4"/>
+          <w:sz w:val="18"/>
+          <w:szCs w:val="18"/>
+          <w:lang w:eastAsia="en-GB"/>
+        </w:rPr>
+        <w:t>im second.txt</w:t>
       </w:r>
     </w:p>
     <w:p>
@@ -2087,29 +2097,7 @@
           <w:szCs w:val="18"/>
           <w:lang w:eastAsia="en-GB"/>
         </w:rPr>
-        <w:t xml:space="preserve">$ </w:t>
-      </w:r>
-      <w:proofErr w:type="gramStart"/>
-      <w:r>
-        <w:rPr>
-          <w:rFonts w:ascii="Menlo" w:eastAsia="Times New Roman" w:hAnsi="Menlo" w:cs="Menlo"/>
-          <w:color w:val="D4D4D4"/>
-          <w:sz w:val="18"/>
-          <w:szCs w:val="18"/>
-          <w:lang w:eastAsia="en-GB"/>
-        </w:rPr>
-        <w:t>git</w:t>
-      </w:r>
-      <w:proofErr w:type="gramEnd"/>
-      <w:r>
-        <w:rPr>
-          <w:rFonts w:ascii="Menlo" w:eastAsia="Times New Roman" w:hAnsi="Menlo" w:cs="Menlo"/>
-          <w:color w:val="D4D4D4"/>
-          <w:sz w:val="18"/>
-          <w:szCs w:val="18"/>
-          <w:lang w:eastAsia="en-GB"/>
-        </w:rPr>
-        <w:t xml:space="preserve"> add second.txt</w:t>
+        <w:t>$ git add second.txt</w:t>
       </w:r>
     </w:p>
     <w:p>
@@ -3393,30 +3381,14 @@
         <w:rPr>
           <w:lang w:eastAsia="en-GB"/>
         </w:rPr>
-        <w:t xml:space="preserve">In order to send new version to </w:t>
-      </w:r>
-      <w:proofErr w:type="spellStart"/>
-      <w:r>
-        <w:rPr>
-          <w:lang w:eastAsia="en-GB"/>
-        </w:rPr>
-        <w:t>statging</w:t>
-      </w:r>
-      <w:proofErr w:type="spellEnd"/>
-      <w:r>
-        <w:rPr>
-          <w:lang w:eastAsia="en-GB"/>
-        </w:rPr>
-        <w:t xml:space="preserve"> area and to </w:t>
-      </w:r>
-      <w:proofErr w:type="spellStart"/>
-      <w:r>
-        <w:rPr>
-          <w:lang w:eastAsia="en-GB"/>
-        </w:rPr>
-        <w:t>repositoy</w:t>
-      </w:r>
-      <w:proofErr w:type="spellEnd"/>
+        <w:t xml:space="preserve">In order to send new version to staging area and to </w:t>
+      </w:r>
+      <w:r>
+        <w:rPr>
+          <w:lang w:eastAsia="en-GB"/>
+        </w:rPr>
+        <w:t>repository</w:t>
+      </w:r>
       <w:r>
         <w:rPr>
           <w:lang w:eastAsia="en-GB"/>
@@ -9418,29 +9390,7 @@
           <w:szCs w:val="18"/>
           <w:lang w:eastAsia="en-GB"/>
         </w:rPr>
-        <w:t xml:space="preserve">$ </w:t>
-      </w:r>
-      <w:proofErr w:type="gramStart"/>
-      <w:r>
-        <w:rPr>
-          <w:rFonts w:ascii="Menlo" w:eastAsia="Times New Roman" w:hAnsi="Menlo" w:cs="Menlo"/>
-          <w:color w:val="D4D4D4"/>
-          <w:sz w:val="18"/>
-          <w:szCs w:val="18"/>
-          <w:lang w:eastAsia="en-GB"/>
-        </w:rPr>
-        <w:t>git</w:t>
-      </w:r>
-      <w:proofErr w:type="gramEnd"/>
-      <w:r>
-        <w:rPr>
-          <w:rFonts w:ascii="Menlo" w:eastAsia="Times New Roman" w:hAnsi="Menlo" w:cs="Menlo"/>
-          <w:color w:val="D4D4D4"/>
-          <w:sz w:val="18"/>
-          <w:szCs w:val="18"/>
-          <w:lang w:eastAsia="en-GB"/>
-        </w:rPr>
-        <w:t xml:space="preserve"> add first.py</w:t>
+        <w:t>$ git add first.py</w:t>
       </w:r>
     </w:p>
     <w:p>
@@ -13447,42 +13397,111 @@
           <w:lang w:eastAsia="en-GB"/>
         </w:rPr>
       </w:pPr>
+      <w:r>
+        <w:rPr>
+          <w:lang w:eastAsia="en-GB"/>
+        </w:rPr>
+        <w:t>Switching</w:t>
+      </w:r>
+      <w:r>
+        <w:rPr>
+          <w:lang w:eastAsia="en-GB"/>
+        </w:rPr>
+        <w:t xml:space="preserve"> to new branch:</w:t>
+      </w:r>
+    </w:p>
+    <w:p>
+      <w:pPr>
+        <w:shd w:val="clear" w:color="auto" w:fill="1E1E1E"/>
+        <w:spacing w:line="270" w:lineRule="atLeast"/>
+        <w:rPr>
+          <w:rFonts w:ascii="Menlo" w:eastAsia="Times New Roman" w:hAnsi="Menlo" w:cs="Menlo"/>
+          <w:color w:val="D4D4D4"/>
+          <w:sz w:val="18"/>
+          <w:szCs w:val="18"/>
+          <w:lang w:eastAsia="en-GB"/>
+        </w:rPr>
+      </w:pPr>
+      <w:r>
+        <w:rPr>
+          <w:rFonts w:ascii="Menlo" w:eastAsia="Times New Roman" w:hAnsi="Menlo" w:cs="Menlo"/>
+          <w:color w:val="D4D4D4"/>
+          <w:sz w:val="18"/>
+          <w:szCs w:val="18"/>
+          <w:lang w:eastAsia="en-GB"/>
+        </w:rPr>
+        <w:t xml:space="preserve">$ git checkout </w:t>
+      </w:r>
       <w:proofErr w:type="spellStart"/>
       <w:r>
         <w:rPr>
-          <w:lang w:eastAsia="en-GB"/>
-        </w:rPr>
-        <w:t>Swithcing</w:t>
+          <w:rFonts w:ascii="Menlo" w:eastAsia="Times New Roman" w:hAnsi="Menlo" w:cs="Menlo"/>
+          <w:color w:val="D4D4D4"/>
+          <w:sz w:val="18"/>
+          <w:szCs w:val="18"/>
+          <w:lang w:eastAsia="en-GB"/>
+        </w:rPr>
+        <w:t>new_branch</w:t>
       </w:r>
       <w:proofErr w:type="spellEnd"/>
-      <w:r>
-        <w:rPr>
-          <w:lang w:eastAsia="en-GB"/>
-        </w:rPr>
-        <w:t xml:space="preserve"> to new branch:</w:t>
-      </w:r>
-    </w:p>
-    <w:p>
-      <w:pPr>
-        <w:shd w:val="clear" w:color="auto" w:fill="1E1E1E"/>
-        <w:spacing w:line="270" w:lineRule="atLeast"/>
-        <w:rPr>
-          <w:rFonts w:ascii="Menlo" w:eastAsia="Times New Roman" w:hAnsi="Menlo" w:cs="Menlo"/>
-          <w:color w:val="D4D4D4"/>
-          <w:sz w:val="18"/>
-          <w:szCs w:val="18"/>
-          <w:lang w:eastAsia="en-GB"/>
-        </w:rPr>
-      </w:pPr>
-      <w:r>
-        <w:rPr>
-          <w:rFonts w:ascii="Menlo" w:eastAsia="Times New Roman" w:hAnsi="Menlo" w:cs="Menlo"/>
-          <w:color w:val="D4D4D4"/>
-          <w:sz w:val="18"/>
-          <w:szCs w:val="18"/>
-          <w:lang w:eastAsia="en-GB"/>
-        </w:rPr>
-        <w:t xml:space="preserve">$ git checkout </w:t>
+    </w:p>
+    <w:p>
+      <w:pPr>
+        <w:shd w:val="clear" w:color="auto" w:fill="1E1E1E"/>
+        <w:spacing w:line="270" w:lineRule="atLeast"/>
+        <w:rPr>
+          <w:rFonts w:ascii="Menlo" w:eastAsia="Times New Roman" w:hAnsi="Menlo" w:cs="Menlo"/>
+          <w:color w:val="D4D4D4"/>
+          <w:sz w:val="18"/>
+          <w:szCs w:val="18"/>
+          <w:lang w:eastAsia="en-GB"/>
+        </w:rPr>
+      </w:pPr>
+    </w:p>
+    <w:p>
+      <w:pPr>
+        <w:shd w:val="clear" w:color="auto" w:fill="1E1E1E"/>
+        <w:spacing w:line="270" w:lineRule="atLeast"/>
+        <w:rPr>
+          <w:rFonts w:ascii="Menlo" w:eastAsia="Times New Roman" w:hAnsi="Menlo" w:cs="Menlo"/>
+          <w:color w:val="D4D4D4"/>
+          <w:sz w:val="18"/>
+          <w:szCs w:val="18"/>
+          <w:lang w:eastAsia="en-GB"/>
+        </w:rPr>
+      </w:pPr>
+      <w:r>
+        <w:rPr>
+          <w:rFonts w:ascii="Menlo" w:eastAsia="Times New Roman" w:hAnsi="Menlo" w:cs="Menlo"/>
+          <w:color w:val="D4D4D4"/>
+          <w:sz w:val="18"/>
+          <w:szCs w:val="18"/>
+          <w:lang w:eastAsia="en-GB"/>
+        </w:rPr>
+        <w:t>output:</w:t>
+      </w:r>
+    </w:p>
+    <w:p>
+      <w:pPr>
+        <w:shd w:val="clear" w:color="auto" w:fill="1E1E1E"/>
+        <w:spacing w:line="270" w:lineRule="atLeast"/>
+        <w:rPr>
+          <w:rFonts w:ascii="Menlo" w:eastAsia="Times New Roman" w:hAnsi="Menlo" w:cs="Menlo"/>
+          <w:color w:val="D4D4D4"/>
+          <w:sz w:val="18"/>
+          <w:szCs w:val="18"/>
+          <w:lang w:eastAsia="en-GB"/>
+        </w:rPr>
+      </w:pPr>
+      <w:r>
+        <w:rPr>
+          <w:rFonts w:ascii="Menlo" w:eastAsia="Times New Roman" w:hAnsi="Menlo" w:cs="Menlo"/>
+          <w:color w:val="D4D4D4"/>
+          <w:sz w:val="18"/>
+          <w:szCs w:val="18"/>
+          <w:lang w:eastAsia="en-GB"/>
+        </w:rPr>
+        <w:t>Switched to branch '</w:t>
       </w:r>
       <w:proofErr w:type="spellStart"/>
       <w:r>
@@ -13496,6 +13515,39 @@
         <w:t>new_branch</w:t>
       </w:r>
       <w:proofErr w:type="spellEnd"/>
+      <w:r>
+        <w:rPr>
+          <w:rFonts w:ascii="Menlo" w:eastAsia="Times New Roman" w:hAnsi="Menlo" w:cs="Menlo"/>
+          <w:color w:val="D4D4D4"/>
+          <w:sz w:val="18"/>
+          <w:szCs w:val="18"/>
+          <w:lang w:eastAsia="en-GB"/>
+        </w:rPr>
+        <w:t>'</w:t>
+      </w:r>
+    </w:p>
+    <w:p>
+      <w:pPr>
+        <w:shd w:val="clear" w:color="auto" w:fill="1E1E1E"/>
+        <w:spacing w:line="270" w:lineRule="atLeast"/>
+        <w:rPr>
+          <w:rFonts w:ascii="Menlo" w:eastAsia="Times New Roman" w:hAnsi="Menlo" w:cs="Menlo"/>
+          <w:color w:val="D4D4D4"/>
+          <w:sz w:val="18"/>
+          <w:szCs w:val="18"/>
+          <w:lang w:eastAsia="en-GB"/>
+        </w:rPr>
+      </w:pPr>
+      <w:r>
+        <w:rPr>
+          <w:rFonts w:ascii="Menlo" w:eastAsia="Times New Roman" w:hAnsi="Menlo" w:cs="Menlo"/>
+          <w:color w:val="D4D4D4"/>
+          <w:sz w:val="18"/>
+          <w:szCs w:val="18"/>
+          <w:lang w:eastAsia="en-GB"/>
+        </w:rPr>
+        <w:t>$ git branch</w:t>
+      </w:r>
     </w:p>
     <w:p>
       <w:pPr>
@@ -13553,7 +13605,40 @@
           <w:szCs w:val="18"/>
           <w:lang w:eastAsia="en-GB"/>
         </w:rPr>
-        <w:t>Switched to branch '</w:t>
+        <w:t xml:space="preserve">  master</w:t>
+      </w:r>
+    </w:p>
+    <w:p>
+      <w:pPr>
+        <w:shd w:val="clear" w:color="auto" w:fill="1E1E1E"/>
+        <w:spacing w:line="270" w:lineRule="atLeast"/>
+        <w:rPr>
+          <w:rFonts w:ascii="Menlo" w:eastAsia="Times New Roman" w:hAnsi="Menlo" w:cs="Menlo"/>
+          <w:color w:val="D4D4D4"/>
+          <w:sz w:val="18"/>
+          <w:szCs w:val="18"/>
+          <w:lang w:eastAsia="en-GB"/>
+        </w:rPr>
+      </w:pPr>
+      <w:r>
+        <w:rPr>
+          <w:rFonts w:ascii="Menlo" w:eastAsia="Times New Roman" w:hAnsi="Menlo" w:cs="Menlo"/>
+          <w:color w:val="6796E6"/>
+          <w:sz w:val="18"/>
+          <w:szCs w:val="18"/>
+          <w:lang w:eastAsia="en-GB"/>
+        </w:rPr>
+        <w:t>*</w:t>
+      </w:r>
+      <w:r>
+        <w:rPr>
+          <w:rFonts w:ascii="Menlo" w:eastAsia="Times New Roman" w:hAnsi="Menlo" w:cs="Menlo"/>
+          <w:color w:val="D4D4D4"/>
+          <w:sz w:val="18"/>
+          <w:szCs w:val="18"/>
+          <w:lang w:eastAsia="en-GB"/>
+        </w:rPr>
+        <w:t xml:space="preserve"> </w:t>
       </w:r>
       <w:proofErr w:type="spellStart"/>
       <w:r>
@@ -13567,38 +13652,120 @@
         <w:t>new_branch</w:t>
       </w:r>
       <w:proofErr w:type="spellEnd"/>
-      <w:r>
-        <w:rPr>
-          <w:rFonts w:ascii="Menlo" w:eastAsia="Times New Roman" w:hAnsi="Menlo" w:cs="Menlo"/>
-          <w:color w:val="D4D4D4"/>
-          <w:sz w:val="18"/>
-          <w:szCs w:val="18"/>
-          <w:lang w:eastAsia="en-GB"/>
-        </w:rPr>
-        <w:t>'</w:t>
-      </w:r>
-    </w:p>
-    <w:p>
-      <w:pPr>
-        <w:shd w:val="clear" w:color="auto" w:fill="1E1E1E"/>
-        <w:spacing w:line="270" w:lineRule="atLeast"/>
-        <w:rPr>
-          <w:rFonts w:ascii="Menlo" w:eastAsia="Times New Roman" w:hAnsi="Menlo" w:cs="Menlo"/>
-          <w:color w:val="D4D4D4"/>
-          <w:sz w:val="18"/>
-          <w:szCs w:val="18"/>
-          <w:lang w:eastAsia="en-GB"/>
-        </w:rPr>
-      </w:pPr>
-      <w:r>
-        <w:rPr>
-          <w:rFonts w:ascii="Menlo" w:eastAsia="Times New Roman" w:hAnsi="Menlo" w:cs="Menlo"/>
-          <w:color w:val="D4D4D4"/>
-          <w:sz w:val="18"/>
-          <w:szCs w:val="18"/>
-          <w:lang w:eastAsia="en-GB"/>
-        </w:rPr>
-        <w:t>$ git branch</w:t>
+    </w:p>
+    <w:p>
+      <w:pPr>
+        <w:rPr>
+          <w:lang w:eastAsia="en-GB"/>
+        </w:rPr>
+      </w:pPr>
+    </w:p>
+    <w:p>
+      <w:pPr>
+        <w:rPr>
+          <w:lang w:eastAsia="en-GB"/>
+        </w:rPr>
+      </w:pPr>
+      <w:r>
+        <w:rPr>
+          <w:lang w:eastAsia="en-GB"/>
+        </w:rPr>
+        <w:t xml:space="preserve">Now we are on the new branch namely </w:t>
+      </w:r>
+      <w:proofErr w:type="spellStart"/>
+      <w:r>
+        <w:rPr>
+          <w:lang w:eastAsia="en-GB"/>
+        </w:rPr>
+        <w:t>new_branch</w:t>
+      </w:r>
+      <w:proofErr w:type="spellEnd"/>
+      <w:r>
+        <w:rPr>
+          <w:lang w:eastAsia="en-GB"/>
+        </w:rPr>
+        <w:t>:</w:t>
+      </w:r>
+    </w:p>
+    <w:p>
+      <w:pPr>
+        <w:shd w:val="clear" w:color="auto" w:fill="1E1E1E"/>
+        <w:spacing w:line="270" w:lineRule="atLeast"/>
+        <w:rPr>
+          <w:rFonts w:ascii="Menlo" w:eastAsia="Times New Roman" w:hAnsi="Menlo" w:cs="Menlo"/>
+          <w:color w:val="D4D4D4"/>
+          <w:sz w:val="18"/>
+          <w:szCs w:val="18"/>
+          <w:lang w:eastAsia="en-GB"/>
+        </w:rPr>
+      </w:pPr>
+      <w:r>
+        <w:rPr>
+          <w:rFonts w:ascii="Menlo" w:eastAsia="Times New Roman" w:hAnsi="Menlo" w:cs="Menlo"/>
+          <w:color w:val="D4D4D4"/>
+          <w:sz w:val="18"/>
+          <w:szCs w:val="18"/>
+          <w:lang w:eastAsia="en-GB"/>
+        </w:rPr>
+        <w:t>$ touch new_branch_file.txt</w:t>
+      </w:r>
+    </w:p>
+    <w:p>
+      <w:pPr>
+        <w:shd w:val="clear" w:color="auto" w:fill="1E1E1E"/>
+        <w:spacing w:line="270" w:lineRule="atLeast"/>
+        <w:rPr>
+          <w:rFonts w:ascii="Menlo" w:eastAsia="Times New Roman" w:hAnsi="Menlo" w:cs="Menlo"/>
+          <w:color w:val="D4D4D4"/>
+          <w:sz w:val="18"/>
+          <w:szCs w:val="18"/>
+          <w:lang w:eastAsia="en-GB"/>
+        </w:rPr>
+      </w:pPr>
+      <w:r>
+        <w:rPr>
+          <w:rFonts w:ascii="Menlo" w:eastAsia="Times New Roman" w:hAnsi="Menlo" w:cs="Menlo"/>
+          <w:color w:val="D4D4D4"/>
+          <w:sz w:val="18"/>
+          <w:szCs w:val="18"/>
+          <w:lang w:eastAsia="en-GB"/>
+        </w:rPr>
+        <w:t xml:space="preserve">$ git </w:t>
+      </w:r>
+      <w:proofErr w:type="gramStart"/>
+      <w:r>
+        <w:rPr>
+          <w:rFonts w:ascii="Menlo" w:eastAsia="Times New Roman" w:hAnsi="Menlo" w:cs="Menlo"/>
+          <w:color w:val="D4D4D4"/>
+          <w:sz w:val="18"/>
+          <w:szCs w:val="18"/>
+          <w:lang w:eastAsia="en-GB"/>
+        </w:rPr>
+        <w:t>add .</w:t>
+      </w:r>
+      <w:proofErr w:type="gramEnd"/>
+    </w:p>
+    <w:p>
+      <w:pPr>
+        <w:shd w:val="clear" w:color="auto" w:fill="1E1E1E"/>
+        <w:spacing w:line="270" w:lineRule="atLeast"/>
+        <w:rPr>
+          <w:rFonts w:ascii="Menlo" w:eastAsia="Times New Roman" w:hAnsi="Menlo" w:cs="Menlo"/>
+          <w:color w:val="D4D4D4"/>
+          <w:sz w:val="18"/>
+          <w:szCs w:val="18"/>
+          <w:lang w:eastAsia="en-GB"/>
+        </w:rPr>
+      </w:pPr>
+      <w:r>
+        <w:rPr>
+          <w:rFonts w:ascii="Menlo" w:eastAsia="Times New Roman" w:hAnsi="Menlo" w:cs="Menlo"/>
+          <w:color w:val="D4D4D4"/>
+          <w:sz w:val="18"/>
+          <w:szCs w:val="18"/>
+          <w:lang w:eastAsia="en-GB"/>
+        </w:rPr>
+        <w:t>$ git commit -m "new_branch_file.txt added"</w:t>
       </w:r>
     </w:p>
     <w:p>
@@ -13657,40 +13824,7 @@
           <w:szCs w:val="18"/>
           <w:lang w:eastAsia="en-GB"/>
         </w:rPr>
-        <w:t xml:space="preserve">  master</w:t>
-      </w:r>
-    </w:p>
-    <w:p>
-      <w:pPr>
-        <w:shd w:val="clear" w:color="auto" w:fill="1E1E1E"/>
-        <w:spacing w:line="270" w:lineRule="atLeast"/>
-        <w:rPr>
-          <w:rFonts w:ascii="Menlo" w:eastAsia="Times New Roman" w:hAnsi="Menlo" w:cs="Menlo"/>
-          <w:color w:val="D4D4D4"/>
-          <w:sz w:val="18"/>
-          <w:szCs w:val="18"/>
-          <w:lang w:eastAsia="en-GB"/>
-        </w:rPr>
-      </w:pPr>
-      <w:r>
-        <w:rPr>
-          <w:rFonts w:ascii="Menlo" w:eastAsia="Times New Roman" w:hAnsi="Menlo" w:cs="Menlo"/>
-          <w:color w:val="6796E6"/>
-          <w:sz w:val="18"/>
-          <w:szCs w:val="18"/>
-          <w:lang w:eastAsia="en-GB"/>
-        </w:rPr>
-        <w:t>*</w:t>
-      </w:r>
-      <w:r>
-        <w:rPr>
-          <w:rFonts w:ascii="Menlo" w:eastAsia="Times New Roman" w:hAnsi="Menlo" w:cs="Menlo"/>
-          <w:color w:val="D4D4D4"/>
-          <w:sz w:val="18"/>
-          <w:szCs w:val="18"/>
-          <w:lang w:eastAsia="en-GB"/>
-        </w:rPr>
-        <w:t xml:space="preserve"> </w:t>
+        <w:t>[</w:t>
       </w:r>
       <w:proofErr w:type="spellStart"/>
       <w:r>
@@ -13704,29 +13838,275 @@
         <w:t>new_branch</w:t>
       </w:r>
       <w:proofErr w:type="spellEnd"/>
-    </w:p>
-    <w:p>
-      <w:pPr>
-        <w:rPr>
-          <w:lang w:eastAsia="en-GB"/>
-        </w:rPr>
-      </w:pPr>
-    </w:p>
-    <w:p>
-      <w:pPr>
-        <w:rPr>
-          <w:lang w:eastAsia="en-GB"/>
-        </w:rPr>
-      </w:pPr>
-      <w:r>
-        <w:rPr>
-          <w:lang w:eastAsia="en-GB"/>
-        </w:rPr>
-        <w:t xml:space="preserve">Now we are on the new branch namely </w:t>
+      <w:r>
+        <w:rPr>
+          <w:rFonts w:ascii="Menlo" w:eastAsia="Times New Roman" w:hAnsi="Menlo" w:cs="Menlo"/>
+          <w:color w:val="D4D4D4"/>
+          <w:sz w:val="18"/>
+          <w:szCs w:val="18"/>
+          <w:lang w:eastAsia="en-GB"/>
+        </w:rPr>
+        <w:t xml:space="preserve"> f3ef229] new_branch_file.txt added</w:t>
+      </w:r>
+    </w:p>
+    <w:p>
+      <w:pPr>
+        <w:shd w:val="clear" w:color="auto" w:fill="1E1E1E"/>
+        <w:spacing w:line="270" w:lineRule="atLeast"/>
+        <w:rPr>
+          <w:rFonts w:ascii="Menlo" w:eastAsia="Times New Roman" w:hAnsi="Menlo" w:cs="Menlo"/>
+          <w:color w:val="D4D4D4"/>
+          <w:sz w:val="18"/>
+          <w:szCs w:val="18"/>
+          <w:lang w:eastAsia="en-GB"/>
+        </w:rPr>
+      </w:pPr>
+      <w:r>
+        <w:rPr>
+          <w:rFonts w:ascii="Menlo" w:eastAsia="Times New Roman" w:hAnsi="Menlo" w:cs="Menlo"/>
+          <w:color w:val="D4D4D4"/>
+          <w:sz w:val="18"/>
+          <w:szCs w:val="18"/>
+          <w:lang w:eastAsia="en-GB"/>
+        </w:rPr>
+        <w:t xml:space="preserve"> Committer: M. A. &lt;</w:t>
       </w:r>
       <w:proofErr w:type="spellStart"/>
       <w:r>
         <w:rPr>
+          <w:rFonts w:ascii="Menlo" w:eastAsia="Times New Roman" w:hAnsi="Menlo" w:cs="Menlo"/>
+          <w:color w:val="D4D4D4"/>
+          <w:sz w:val="18"/>
+          <w:szCs w:val="18"/>
+          <w:u w:val="single"/>
+          <w:lang w:eastAsia="en-GB"/>
+        </w:rPr>
+        <w:t>m.a@macbookpro.finspiretech</w:t>
+      </w:r>
+      <w:proofErr w:type="spellEnd"/>
+      <w:r>
+        <w:rPr>
+          <w:rFonts w:ascii="Menlo" w:eastAsia="Times New Roman" w:hAnsi="Menlo" w:cs="Menlo"/>
+          <w:color w:val="D4D4D4"/>
+          <w:sz w:val="18"/>
+          <w:szCs w:val="18"/>
+          <w:lang w:eastAsia="en-GB"/>
+        </w:rPr>
+        <w:t>&gt;</w:t>
+      </w:r>
+    </w:p>
+    <w:p>
+      <w:pPr>
+        <w:shd w:val="clear" w:color="auto" w:fill="1E1E1E"/>
+        <w:spacing w:line="270" w:lineRule="atLeast"/>
+        <w:rPr>
+          <w:rFonts w:ascii="Menlo" w:eastAsia="Times New Roman" w:hAnsi="Menlo" w:cs="Menlo"/>
+          <w:color w:val="D4D4D4"/>
+          <w:sz w:val="18"/>
+          <w:szCs w:val="18"/>
+          <w:lang w:eastAsia="en-GB"/>
+        </w:rPr>
+      </w:pPr>
+      <w:r>
+        <w:rPr>
+          <w:rFonts w:ascii="Menlo" w:eastAsia="Times New Roman" w:hAnsi="Menlo" w:cs="Menlo"/>
+          <w:color w:val="D4D4D4"/>
+          <w:sz w:val="18"/>
+          <w:szCs w:val="18"/>
+          <w:lang w:eastAsia="en-GB"/>
+        </w:rPr>
+        <w:t xml:space="preserve"> 1 file changed, 0 </w:t>
+      </w:r>
+      <w:proofErr w:type="gramStart"/>
+      <w:r>
+        <w:rPr>
+          <w:rFonts w:ascii="Menlo" w:eastAsia="Times New Roman" w:hAnsi="Menlo" w:cs="Menlo"/>
+          <w:color w:val="D4D4D4"/>
+          <w:sz w:val="18"/>
+          <w:szCs w:val="18"/>
+          <w:lang w:eastAsia="en-GB"/>
+        </w:rPr>
+        <w:t>insertions(</w:t>
+      </w:r>
+      <w:proofErr w:type="gramEnd"/>
+      <w:r>
+        <w:rPr>
+          <w:rFonts w:ascii="Menlo" w:eastAsia="Times New Roman" w:hAnsi="Menlo" w:cs="Menlo"/>
+          <w:color w:val="D4D4D4"/>
+          <w:sz w:val="18"/>
+          <w:szCs w:val="18"/>
+          <w:lang w:eastAsia="en-GB"/>
+        </w:rPr>
+        <w:t>+), 0 deletions(-)</w:t>
+      </w:r>
+    </w:p>
+    <w:p>
+      <w:pPr>
+        <w:shd w:val="clear" w:color="auto" w:fill="1E1E1E"/>
+        <w:spacing w:line="270" w:lineRule="atLeast"/>
+        <w:rPr>
+          <w:rFonts w:ascii="Menlo" w:eastAsia="Times New Roman" w:hAnsi="Menlo" w:cs="Menlo"/>
+          <w:color w:val="D4D4D4"/>
+          <w:sz w:val="18"/>
+          <w:szCs w:val="18"/>
+          <w:lang w:eastAsia="en-GB"/>
+        </w:rPr>
+      </w:pPr>
+      <w:r>
+        <w:rPr>
+          <w:rFonts w:ascii="Menlo" w:eastAsia="Times New Roman" w:hAnsi="Menlo" w:cs="Menlo"/>
+          <w:color w:val="D4D4D4"/>
+          <w:sz w:val="18"/>
+          <w:szCs w:val="18"/>
+          <w:lang w:eastAsia="en-GB"/>
+        </w:rPr>
+        <w:t xml:space="preserve"> create mode 100644 new_branch_file.txt</w:t>
+      </w:r>
+    </w:p>
+    <w:p>
+      <w:pPr>
+        <w:rPr>
+          <w:lang w:eastAsia="en-GB"/>
+        </w:rPr>
+      </w:pPr>
+    </w:p>
+    <w:p>
+      <w:pPr>
+        <w:rPr>
+          <w:lang w:eastAsia="en-GB"/>
+        </w:rPr>
+      </w:pPr>
+      <w:r>
+        <w:rPr>
+          <w:lang w:eastAsia="en-GB"/>
+        </w:rPr>
+        <w:t>Let's merge the two branches. We have to switch to the master branch first so that we can merge two branches:</w:t>
+      </w:r>
+    </w:p>
+    <w:p>
+      <w:pPr>
+        <w:shd w:val="clear" w:color="auto" w:fill="1E1E1E"/>
+        <w:spacing w:line="270" w:lineRule="atLeast"/>
+        <w:rPr>
+          <w:rFonts w:ascii="Menlo" w:eastAsia="Times New Roman" w:hAnsi="Menlo" w:cs="Menlo"/>
+          <w:color w:val="D4D4D4"/>
+          <w:sz w:val="18"/>
+          <w:szCs w:val="18"/>
+          <w:lang w:eastAsia="en-GB"/>
+        </w:rPr>
+      </w:pPr>
+      <w:r>
+        <w:rPr>
+          <w:rFonts w:ascii="Menlo" w:eastAsia="Times New Roman" w:hAnsi="Menlo" w:cs="Menlo"/>
+          <w:color w:val="D4D4D4"/>
+          <w:sz w:val="18"/>
+          <w:szCs w:val="18"/>
+          <w:lang w:eastAsia="en-GB"/>
+        </w:rPr>
+        <w:t>$ git checkout master</w:t>
+      </w:r>
+    </w:p>
+    <w:p>
+      <w:pPr>
+        <w:shd w:val="clear" w:color="auto" w:fill="1E1E1E"/>
+        <w:spacing w:line="270" w:lineRule="atLeast"/>
+        <w:rPr>
+          <w:rFonts w:ascii="Menlo" w:eastAsia="Times New Roman" w:hAnsi="Menlo" w:cs="Menlo"/>
+          <w:color w:val="D4D4D4"/>
+          <w:sz w:val="18"/>
+          <w:szCs w:val="18"/>
+          <w:lang w:eastAsia="en-GB"/>
+        </w:rPr>
+      </w:pPr>
+    </w:p>
+    <w:p>
+      <w:pPr>
+        <w:shd w:val="clear" w:color="auto" w:fill="1E1E1E"/>
+        <w:spacing w:line="270" w:lineRule="atLeast"/>
+        <w:rPr>
+          <w:rFonts w:ascii="Menlo" w:eastAsia="Times New Roman" w:hAnsi="Menlo" w:cs="Menlo"/>
+          <w:color w:val="D4D4D4"/>
+          <w:sz w:val="18"/>
+          <w:szCs w:val="18"/>
+          <w:lang w:eastAsia="en-GB"/>
+        </w:rPr>
+      </w:pPr>
+      <w:r>
+        <w:rPr>
+          <w:rFonts w:ascii="Menlo" w:eastAsia="Times New Roman" w:hAnsi="Menlo" w:cs="Menlo"/>
+          <w:color w:val="D4D4D4"/>
+          <w:sz w:val="18"/>
+          <w:szCs w:val="18"/>
+          <w:lang w:eastAsia="en-GB"/>
+        </w:rPr>
+        <w:t>output:</w:t>
+      </w:r>
+    </w:p>
+    <w:p>
+      <w:pPr>
+        <w:shd w:val="clear" w:color="auto" w:fill="1E1E1E"/>
+        <w:spacing w:line="270" w:lineRule="atLeast"/>
+        <w:rPr>
+          <w:rFonts w:ascii="Menlo" w:eastAsia="Times New Roman" w:hAnsi="Menlo" w:cs="Menlo"/>
+          <w:color w:val="D4D4D4"/>
+          <w:sz w:val="18"/>
+          <w:szCs w:val="18"/>
+          <w:lang w:eastAsia="en-GB"/>
+        </w:rPr>
+      </w:pPr>
+      <w:r>
+        <w:rPr>
+          <w:rFonts w:ascii="Menlo" w:eastAsia="Times New Roman" w:hAnsi="Menlo" w:cs="Menlo"/>
+          <w:color w:val="D4D4D4"/>
+          <w:sz w:val="18"/>
+          <w:szCs w:val="18"/>
+          <w:lang w:eastAsia="en-GB"/>
+        </w:rPr>
+        <w:t>Switched to branch 'master'</w:t>
+      </w:r>
+    </w:p>
+    <w:p>
+      <w:pPr>
+        <w:shd w:val="clear" w:color="auto" w:fill="1E1E1E"/>
+        <w:spacing w:line="270" w:lineRule="atLeast"/>
+        <w:rPr>
+          <w:rFonts w:ascii="Menlo" w:eastAsia="Times New Roman" w:hAnsi="Menlo" w:cs="Menlo"/>
+          <w:color w:val="D4D4D4"/>
+          <w:sz w:val="18"/>
+          <w:szCs w:val="18"/>
+          <w:lang w:eastAsia="en-GB"/>
+        </w:rPr>
+      </w:pPr>
+    </w:p>
+    <w:p>
+      <w:pPr>
+        <w:shd w:val="clear" w:color="auto" w:fill="1E1E1E"/>
+        <w:spacing w:line="270" w:lineRule="atLeast"/>
+        <w:rPr>
+          <w:rFonts w:ascii="Menlo" w:eastAsia="Times New Roman" w:hAnsi="Menlo" w:cs="Menlo"/>
+          <w:color w:val="D4D4D4"/>
+          <w:sz w:val="18"/>
+          <w:szCs w:val="18"/>
+          <w:lang w:eastAsia="en-GB"/>
+        </w:rPr>
+      </w:pPr>
+      <w:r>
+        <w:rPr>
+          <w:rFonts w:ascii="Menlo" w:eastAsia="Times New Roman" w:hAnsi="Menlo" w:cs="Menlo"/>
+          <w:color w:val="D4D4D4"/>
+          <w:sz w:val="18"/>
+          <w:szCs w:val="18"/>
+          <w:lang w:eastAsia="en-GB"/>
+        </w:rPr>
+        <w:t xml:space="preserve">$ git merge </w:t>
+      </w:r>
+      <w:proofErr w:type="spellStart"/>
+      <w:r>
+        <w:rPr>
+          <w:rFonts w:ascii="Menlo" w:eastAsia="Times New Roman" w:hAnsi="Menlo" w:cs="Menlo"/>
+          <w:color w:val="D4D4D4"/>
+          <w:sz w:val="18"/>
+          <w:szCs w:val="18"/>
           <w:lang w:eastAsia="en-GB"/>
         </w:rPr>
         <w:t>new_branch</w:t>
@@ -13745,15 +14125,376 @@
           <w:lang w:eastAsia="en-GB"/>
         </w:rPr>
       </w:pPr>
-      <w:r>
-        <w:rPr>
-          <w:rFonts w:ascii="Menlo" w:eastAsia="Times New Roman" w:hAnsi="Menlo" w:cs="Menlo"/>
-          <w:color w:val="D4D4D4"/>
-          <w:sz w:val="18"/>
-          <w:szCs w:val="18"/>
-          <w:lang w:eastAsia="en-GB"/>
-        </w:rPr>
-        <w:t>$ touch new_branch_file.txt</w:t>
+    </w:p>
+    <w:p>
+      <w:pPr>
+        <w:shd w:val="clear" w:color="auto" w:fill="1E1E1E"/>
+        <w:spacing w:line="270" w:lineRule="atLeast"/>
+        <w:rPr>
+          <w:rFonts w:ascii="Menlo" w:eastAsia="Times New Roman" w:hAnsi="Menlo" w:cs="Menlo"/>
+          <w:color w:val="D4D4D4"/>
+          <w:sz w:val="18"/>
+          <w:szCs w:val="18"/>
+          <w:lang w:eastAsia="en-GB"/>
+        </w:rPr>
+      </w:pPr>
+      <w:r>
+        <w:rPr>
+          <w:rFonts w:ascii="Menlo" w:eastAsia="Times New Roman" w:hAnsi="Menlo" w:cs="Menlo"/>
+          <w:color w:val="D4D4D4"/>
+          <w:sz w:val="18"/>
+          <w:szCs w:val="18"/>
+          <w:lang w:eastAsia="en-GB"/>
+        </w:rPr>
+        <w:t>output:</w:t>
+      </w:r>
+    </w:p>
+    <w:p>
+      <w:pPr>
+        <w:shd w:val="clear" w:color="auto" w:fill="1E1E1E"/>
+        <w:spacing w:line="270" w:lineRule="atLeast"/>
+        <w:rPr>
+          <w:rFonts w:ascii="Menlo" w:eastAsia="Times New Roman" w:hAnsi="Menlo" w:cs="Menlo"/>
+          <w:color w:val="D4D4D4"/>
+          <w:sz w:val="18"/>
+          <w:szCs w:val="18"/>
+          <w:lang w:eastAsia="en-GB"/>
+        </w:rPr>
+      </w:pPr>
+      <w:r>
+        <w:rPr>
+          <w:rFonts w:ascii="Menlo" w:eastAsia="Times New Roman" w:hAnsi="Menlo" w:cs="Menlo"/>
+          <w:color w:val="D4D4D4"/>
+          <w:sz w:val="18"/>
+          <w:szCs w:val="18"/>
+          <w:lang w:eastAsia="en-GB"/>
+        </w:rPr>
+        <w:t>Updating 41e573b..f3ef229</w:t>
+      </w:r>
+    </w:p>
+    <w:p>
+      <w:pPr>
+        <w:shd w:val="clear" w:color="auto" w:fill="1E1E1E"/>
+        <w:spacing w:line="270" w:lineRule="atLeast"/>
+        <w:rPr>
+          <w:rFonts w:ascii="Menlo" w:eastAsia="Times New Roman" w:hAnsi="Menlo" w:cs="Menlo"/>
+          <w:color w:val="D4D4D4"/>
+          <w:sz w:val="18"/>
+          <w:szCs w:val="18"/>
+          <w:lang w:eastAsia="en-GB"/>
+        </w:rPr>
+      </w:pPr>
+      <w:r>
+        <w:rPr>
+          <w:rFonts w:ascii="Menlo" w:eastAsia="Times New Roman" w:hAnsi="Menlo" w:cs="Menlo"/>
+          <w:color w:val="D4D4D4"/>
+          <w:sz w:val="18"/>
+          <w:szCs w:val="18"/>
+          <w:lang w:eastAsia="en-GB"/>
+        </w:rPr>
+        <w:t>Fast-forward</w:t>
+      </w:r>
+    </w:p>
+    <w:p>
+      <w:pPr>
+        <w:shd w:val="clear" w:color="auto" w:fill="1E1E1E"/>
+        <w:spacing w:line="270" w:lineRule="atLeast"/>
+        <w:rPr>
+          <w:rFonts w:ascii="Menlo" w:eastAsia="Times New Roman" w:hAnsi="Menlo" w:cs="Menlo"/>
+          <w:color w:val="D4D4D4"/>
+          <w:sz w:val="18"/>
+          <w:szCs w:val="18"/>
+          <w:lang w:eastAsia="en-GB"/>
+        </w:rPr>
+      </w:pPr>
+      <w:r>
+        <w:rPr>
+          <w:rFonts w:ascii="Menlo" w:eastAsia="Times New Roman" w:hAnsi="Menlo" w:cs="Menlo"/>
+          <w:color w:val="D4D4D4"/>
+          <w:sz w:val="18"/>
+          <w:szCs w:val="18"/>
+          <w:lang w:eastAsia="en-GB"/>
+        </w:rPr>
+        <w:t xml:space="preserve"> new_branch_file.txt | 0</w:t>
+      </w:r>
+    </w:p>
+    <w:p>
+      <w:pPr>
+        <w:shd w:val="clear" w:color="auto" w:fill="1E1E1E"/>
+        <w:spacing w:line="270" w:lineRule="atLeast"/>
+        <w:rPr>
+          <w:rFonts w:ascii="Menlo" w:eastAsia="Times New Roman" w:hAnsi="Menlo" w:cs="Menlo"/>
+          <w:color w:val="D4D4D4"/>
+          <w:sz w:val="18"/>
+          <w:szCs w:val="18"/>
+          <w:lang w:eastAsia="en-GB"/>
+        </w:rPr>
+      </w:pPr>
+      <w:r>
+        <w:rPr>
+          <w:rFonts w:ascii="Menlo" w:eastAsia="Times New Roman" w:hAnsi="Menlo" w:cs="Menlo"/>
+          <w:color w:val="D4D4D4"/>
+          <w:sz w:val="18"/>
+          <w:szCs w:val="18"/>
+          <w:lang w:eastAsia="en-GB"/>
+        </w:rPr>
+        <w:t xml:space="preserve"> 1 file changed, 0 </w:t>
+      </w:r>
+      <w:proofErr w:type="gramStart"/>
+      <w:r>
+        <w:rPr>
+          <w:rFonts w:ascii="Menlo" w:eastAsia="Times New Roman" w:hAnsi="Menlo" w:cs="Menlo"/>
+          <w:color w:val="D4D4D4"/>
+          <w:sz w:val="18"/>
+          <w:szCs w:val="18"/>
+          <w:lang w:eastAsia="en-GB"/>
+        </w:rPr>
+        <w:t>insertions(</w:t>
+      </w:r>
+      <w:proofErr w:type="gramEnd"/>
+      <w:r>
+        <w:rPr>
+          <w:rFonts w:ascii="Menlo" w:eastAsia="Times New Roman" w:hAnsi="Menlo" w:cs="Menlo"/>
+          <w:color w:val="D4D4D4"/>
+          <w:sz w:val="18"/>
+          <w:szCs w:val="18"/>
+          <w:lang w:eastAsia="en-GB"/>
+        </w:rPr>
+        <w:t>+), 0 deletions(-)</w:t>
+      </w:r>
+    </w:p>
+    <w:p>
+      <w:pPr>
+        <w:shd w:val="clear" w:color="auto" w:fill="1E1E1E"/>
+        <w:spacing w:line="270" w:lineRule="atLeast"/>
+        <w:rPr>
+          <w:rFonts w:ascii="Menlo" w:eastAsia="Times New Roman" w:hAnsi="Menlo" w:cs="Menlo"/>
+          <w:color w:val="D4D4D4"/>
+          <w:sz w:val="18"/>
+          <w:szCs w:val="18"/>
+          <w:lang w:eastAsia="en-GB"/>
+        </w:rPr>
+      </w:pPr>
+      <w:r>
+        <w:rPr>
+          <w:rFonts w:ascii="Menlo" w:eastAsia="Times New Roman" w:hAnsi="Menlo" w:cs="Menlo"/>
+          <w:color w:val="D4D4D4"/>
+          <w:sz w:val="18"/>
+          <w:szCs w:val="18"/>
+          <w:lang w:eastAsia="en-GB"/>
+        </w:rPr>
+        <w:t xml:space="preserve"> create mode 100644 new_branch_file.txt</w:t>
+      </w:r>
+    </w:p>
+    <w:p>
+      <w:pPr>
+        <w:rPr>
+          <w:lang w:eastAsia="en-GB"/>
+        </w:rPr>
+      </w:pPr>
+    </w:p>
+    <w:p>
+      <w:pPr>
+        <w:rPr>
+          <w:lang w:eastAsia="en-GB"/>
+        </w:rPr>
+      </w:pPr>
+      <w:r>
+        <w:rPr>
+          <w:lang w:eastAsia="en-GB"/>
+        </w:rPr>
+        <w:t>Using remote repository:</w:t>
+      </w:r>
+    </w:p>
+    <w:p>
+      <w:pPr>
+        <w:rPr>
+          <w:lang w:eastAsia="en-GB"/>
+        </w:rPr>
+      </w:pPr>
+    </w:p>
+    <w:p>
+      <w:pPr>
+        <w:rPr>
+          <w:lang w:eastAsia="en-GB"/>
+        </w:rPr>
+      </w:pPr>
+      <w:r>
+        <w:rPr>
+          <w:lang w:eastAsia="en-GB"/>
+        </w:rPr>
+        <w:t xml:space="preserve">Go to your </w:t>
+      </w:r>
+      <w:proofErr w:type="spellStart"/>
+      <w:r>
+        <w:rPr>
+          <w:lang w:eastAsia="en-GB"/>
+        </w:rPr>
+        <w:t>Git</w:t>
+      </w:r>
+      <w:r>
+        <w:rPr>
+          <w:lang w:eastAsia="en-GB"/>
+        </w:rPr>
+        <w:t>h</w:t>
+      </w:r>
+      <w:r>
+        <w:rPr>
+          <w:lang w:eastAsia="en-GB"/>
+        </w:rPr>
+        <w:t>ub</w:t>
+      </w:r>
+      <w:proofErr w:type="spellEnd"/>
+      <w:r>
+        <w:rPr>
+          <w:lang w:eastAsia="en-GB"/>
+        </w:rPr>
+        <w:t xml:space="preserve"> account, click Repositories, click green new button on top </w:t>
+      </w:r>
+      <w:proofErr w:type="gramStart"/>
+      <w:r>
+        <w:rPr>
+          <w:lang w:eastAsia="en-GB"/>
+        </w:rPr>
+        <w:t>right hand</w:t>
+      </w:r>
+      <w:proofErr w:type="gramEnd"/>
+      <w:r>
+        <w:rPr>
+          <w:lang w:eastAsia="en-GB"/>
+        </w:rPr>
+        <w:t xml:space="preserve"> side, and create new repo with name "python" (and do not check README)</w:t>
+      </w:r>
+    </w:p>
+    <w:p>
+      <w:pPr>
+        <w:rPr>
+          <w:lang w:eastAsia="en-GB"/>
+        </w:rPr>
+      </w:pPr>
+    </w:p>
+    <w:p>
+      <w:pPr>
+        <w:rPr>
+          <w:lang w:eastAsia="en-GB"/>
+        </w:rPr>
+      </w:pPr>
+      <w:r>
+        <w:rPr>
+          <w:lang w:eastAsia="en-GB"/>
+        </w:rPr>
+        <w:t>Go to Desktop and create a folder named python and a file named text.txt inside:</w:t>
+      </w:r>
+    </w:p>
+    <w:p>
+      <w:pPr>
+        <w:shd w:val="clear" w:color="auto" w:fill="1E1E1E"/>
+        <w:spacing w:line="270" w:lineRule="atLeast"/>
+        <w:rPr>
+          <w:rFonts w:ascii="Menlo" w:eastAsia="Times New Roman" w:hAnsi="Menlo" w:cs="Menlo"/>
+          <w:color w:val="D4D4D4"/>
+          <w:sz w:val="18"/>
+          <w:szCs w:val="18"/>
+          <w:lang w:eastAsia="en-GB"/>
+        </w:rPr>
+      </w:pPr>
+      <w:r>
+        <w:rPr>
+          <w:rFonts w:ascii="Menlo" w:eastAsia="Times New Roman" w:hAnsi="Menlo" w:cs="Menlo"/>
+          <w:color w:val="D4D4D4"/>
+          <w:sz w:val="18"/>
+          <w:szCs w:val="18"/>
+          <w:lang w:eastAsia="en-GB"/>
+        </w:rPr>
+        <w:t xml:space="preserve">$ </w:t>
+      </w:r>
+      <w:proofErr w:type="spellStart"/>
+      <w:r>
+        <w:rPr>
+          <w:rFonts w:ascii="Menlo" w:eastAsia="Times New Roman" w:hAnsi="Menlo" w:cs="Menlo"/>
+          <w:color w:val="D4D4D4"/>
+          <w:sz w:val="18"/>
+          <w:szCs w:val="18"/>
+          <w:lang w:eastAsia="en-GB"/>
+        </w:rPr>
+        <w:t>mkdir</w:t>
+      </w:r>
+      <w:proofErr w:type="spellEnd"/>
+      <w:r>
+        <w:rPr>
+          <w:rFonts w:ascii="Menlo" w:eastAsia="Times New Roman" w:hAnsi="Menlo" w:cs="Menlo"/>
+          <w:color w:val="D4D4D4"/>
+          <w:sz w:val="18"/>
+          <w:szCs w:val="18"/>
+          <w:lang w:eastAsia="en-GB"/>
+        </w:rPr>
+        <w:t xml:space="preserve"> pyth</w:t>
+      </w:r>
+      <w:r>
+        <w:rPr>
+          <w:rFonts w:ascii="Menlo" w:eastAsia="Times New Roman" w:hAnsi="Menlo" w:cs="Menlo"/>
+          <w:color w:val="D4D4D4"/>
+          <w:sz w:val="18"/>
+          <w:szCs w:val="18"/>
+          <w:lang w:eastAsia="en-GB"/>
+        </w:rPr>
+        <w:t>o</w:t>
+      </w:r>
+      <w:r>
+        <w:rPr>
+          <w:rFonts w:ascii="Menlo" w:eastAsia="Times New Roman" w:hAnsi="Menlo" w:cs="Menlo"/>
+          <w:color w:val="D4D4D4"/>
+          <w:sz w:val="18"/>
+          <w:szCs w:val="18"/>
+          <w:lang w:eastAsia="en-GB"/>
+        </w:rPr>
+        <w:t>n</w:t>
+      </w:r>
+    </w:p>
+    <w:p>
+      <w:pPr>
+        <w:shd w:val="clear" w:color="auto" w:fill="1E1E1E"/>
+        <w:spacing w:line="270" w:lineRule="atLeast"/>
+        <w:rPr>
+          <w:rFonts w:ascii="Menlo" w:eastAsia="Times New Roman" w:hAnsi="Menlo" w:cs="Menlo"/>
+          <w:color w:val="D4D4D4"/>
+          <w:sz w:val="18"/>
+          <w:szCs w:val="18"/>
+          <w:lang w:eastAsia="en-GB"/>
+        </w:rPr>
+      </w:pPr>
+      <w:r>
+        <w:rPr>
+          <w:rFonts w:ascii="Menlo" w:eastAsia="Times New Roman" w:hAnsi="Menlo" w:cs="Menlo"/>
+          <w:color w:val="D4D4D4"/>
+          <w:sz w:val="18"/>
+          <w:szCs w:val="18"/>
+          <w:lang w:eastAsia="en-GB"/>
+        </w:rPr>
+        <w:t>$ cd python</w:t>
+      </w:r>
+    </w:p>
+    <w:p>
+      <w:pPr>
+        <w:shd w:val="clear" w:color="auto" w:fill="1E1E1E"/>
+        <w:spacing w:line="270" w:lineRule="atLeast"/>
+        <w:rPr>
+          <w:rFonts w:ascii="Menlo" w:eastAsia="Times New Roman" w:hAnsi="Menlo" w:cs="Menlo"/>
+          <w:color w:val="D4D4D4"/>
+          <w:sz w:val="18"/>
+          <w:szCs w:val="18"/>
+          <w:lang w:eastAsia="en-GB"/>
+        </w:rPr>
+      </w:pPr>
+      <w:r>
+        <w:rPr>
+          <w:rFonts w:ascii="Menlo" w:eastAsia="Times New Roman" w:hAnsi="Menlo" w:cs="Menlo"/>
+          <w:color w:val="D4D4D4"/>
+          <w:sz w:val="18"/>
+          <w:szCs w:val="18"/>
+          <w:lang w:eastAsia="en-GB"/>
+        </w:rPr>
+        <w:t>$ touch text.txt</w:t>
       </w:r>
     </w:p>
     <w:p>
@@ -13778,6 +14519,41 @@
         </w:rPr>
         <w:t xml:space="preserve">$ git </w:t>
       </w:r>
+      <w:proofErr w:type="spellStart"/>
+      <w:r>
+        <w:rPr>
+          <w:rFonts w:ascii="Menlo" w:eastAsia="Times New Roman" w:hAnsi="Menlo" w:cs="Menlo"/>
+          <w:color w:val="D4D4D4"/>
+          <w:sz w:val="18"/>
+          <w:szCs w:val="18"/>
+          <w:lang w:eastAsia="en-GB"/>
+        </w:rPr>
+        <w:t>init</w:t>
+      </w:r>
+      <w:proofErr w:type="spellEnd"/>
+    </w:p>
+    <w:p>
+      <w:pPr>
+        <w:shd w:val="clear" w:color="auto" w:fill="1E1E1E"/>
+        <w:spacing w:line="270" w:lineRule="atLeast"/>
+        <w:rPr>
+          <w:rFonts w:ascii="Menlo" w:eastAsia="Times New Roman" w:hAnsi="Menlo" w:cs="Menlo"/>
+          <w:color w:val="D4D4D4"/>
+          <w:sz w:val="18"/>
+          <w:szCs w:val="18"/>
+          <w:lang w:eastAsia="en-GB"/>
+        </w:rPr>
+      </w:pPr>
+      <w:r>
+        <w:rPr>
+          <w:rFonts w:ascii="Menlo" w:eastAsia="Times New Roman" w:hAnsi="Menlo" w:cs="Menlo"/>
+          <w:color w:val="D4D4D4"/>
+          <w:sz w:val="18"/>
+          <w:szCs w:val="18"/>
+          <w:lang w:eastAsia="en-GB"/>
+        </w:rPr>
+        <w:t xml:space="preserve">$ git </w:t>
+      </w:r>
       <w:proofErr w:type="gramStart"/>
       <w:r>
         <w:rPr>
@@ -13811,1230 +14587,372 @@
           <w:szCs w:val="18"/>
           <w:lang w:eastAsia="en-GB"/>
         </w:rPr>
-        <w:t>$ git commit -m "new_branch_file.txt added"</w:t>
-      </w:r>
-    </w:p>
-    <w:p>
-      <w:pPr>
-        <w:shd w:val="clear" w:color="auto" w:fill="1E1E1E"/>
-        <w:spacing w:line="270" w:lineRule="atLeast"/>
-        <w:rPr>
-          <w:rFonts w:ascii="Menlo" w:eastAsia="Times New Roman" w:hAnsi="Menlo" w:cs="Menlo"/>
-          <w:color w:val="D4D4D4"/>
-          <w:sz w:val="18"/>
-          <w:szCs w:val="18"/>
-          <w:lang w:eastAsia="en-GB"/>
-        </w:rPr>
-      </w:pPr>
-    </w:p>
-    <w:p>
-      <w:pPr>
-        <w:shd w:val="clear" w:color="auto" w:fill="1E1E1E"/>
-        <w:spacing w:line="270" w:lineRule="atLeast"/>
-        <w:rPr>
-          <w:rFonts w:ascii="Menlo" w:eastAsia="Times New Roman" w:hAnsi="Menlo" w:cs="Menlo"/>
-          <w:color w:val="D4D4D4"/>
-          <w:sz w:val="18"/>
-          <w:szCs w:val="18"/>
-          <w:lang w:eastAsia="en-GB"/>
-        </w:rPr>
-      </w:pPr>
-      <w:r>
-        <w:rPr>
-          <w:rFonts w:ascii="Menlo" w:eastAsia="Times New Roman" w:hAnsi="Menlo" w:cs="Menlo"/>
-          <w:color w:val="D4D4D4"/>
-          <w:sz w:val="18"/>
-          <w:szCs w:val="18"/>
-          <w:lang w:eastAsia="en-GB"/>
-        </w:rPr>
-        <w:t>output:</w:t>
-      </w:r>
-    </w:p>
-    <w:p>
-      <w:pPr>
-        <w:shd w:val="clear" w:color="auto" w:fill="1E1E1E"/>
-        <w:spacing w:line="270" w:lineRule="atLeast"/>
-        <w:rPr>
-          <w:rFonts w:ascii="Menlo" w:eastAsia="Times New Roman" w:hAnsi="Menlo" w:cs="Menlo"/>
-          <w:color w:val="D4D4D4"/>
-          <w:sz w:val="18"/>
-          <w:szCs w:val="18"/>
-          <w:lang w:eastAsia="en-GB"/>
-        </w:rPr>
-      </w:pPr>
-      <w:r>
-        <w:rPr>
-          <w:rFonts w:ascii="Menlo" w:eastAsia="Times New Roman" w:hAnsi="Menlo" w:cs="Menlo"/>
-          <w:color w:val="D4D4D4"/>
-          <w:sz w:val="18"/>
-          <w:szCs w:val="18"/>
-          <w:lang w:eastAsia="en-GB"/>
-        </w:rPr>
-        <w:t>[</w:t>
+        <w:t>$ git status</w:t>
+      </w:r>
+    </w:p>
+    <w:p>
+      <w:pPr>
+        <w:shd w:val="clear" w:color="auto" w:fill="1E1E1E"/>
+        <w:spacing w:line="270" w:lineRule="atLeast"/>
+        <w:rPr>
+          <w:rFonts w:ascii="Menlo" w:eastAsia="Times New Roman" w:hAnsi="Menlo" w:cs="Menlo"/>
+          <w:color w:val="D4D4D4"/>
+          <w:sz w:val="18"/>
+          <w:szCs w:val="18"/>
+          <w:lang w:eastAsia="en-GB"/>
+        </w:rPr>
+      </w:pPr>
+      <w:r>
+        <w:rPr>
+          <w:rFonts w:ascii="Menlo" w:eastAsia="Times New Roman" w:hAnsi="Menlo" w:cs="Menlo"/>
+          <w:color w:val="D4D4D4"/>
+          <w:sz w:val="18"/>
+          <w:szCs w:val="18"/>
+          <w:lang w:eastAsia="en-GB"/>
+        </w:rPr>
+        <w:t>$ git commit -m "text.txt added"</w:t>
+      </w:r>
+    </w:p>
+    <w:p>
+      <w:pPr>
+        <w:shd w:val="clear" w:color="auto" w:fill="1E1E1E"/>
+        <w:spacing w:line="270" w:lineRule="atLeast"/>
+        <w:rPr>
+          <w:rFonts w:ascii="Menlo" w:eastAsia="Times New Roman" w:hAnsi="Menlo" w:cs="Menlo"/>
+          <w:color w:val="D4D4D4"/>
+          <w:sz w:val="18"/>
+          <w:szCs w:val="18"/>
+          <w:lang w:eastAsia="en-GB"/>
+        </w:rPr>
+      </w:pPr>
+      <w:r>
+        <w:rPr>
+          <w:rFonts w:ascii="Menlo" w:eastAsia="Times New Roman" w:hAnsi="Menlo" w:cs="Menlo"/>
+          <w:color w:val="D4D4D4"/>
+          <w:sz w:val="18"/>
+          <w:szCs w:val="18"/>
+          <w:lang w:eastAsia="en-GB"/>
+        </w:rPr>
+        <w:t>$ git remote add origin https://github.com/</w:t>
+      </w:r>
+      <w:r>
+        <w:rPr>
+          <w:rFonts w:ascii="Menlo" w:eastAsia="Times New Roman" w:hAnsi="Menlo" w:cs="Menlo"/>
+          <w:color w:val="808080"/>
+          <w:sz w:val="18"/>
+          <w:szCs w:val="18"/>
+          <w:lang w:eastAsia="en-GB"/>
+        </w:rPr>
+        <w:t>&lt;</w:t>
+      </w:r>
+      <w:r>
+        <w:rPr>
+          <w:rFonts w:ascii="Menlo" w:eastAsia="Times New Roman" w:hAnsi="Menlo" w:cs="Menlo"/>
+          <w:color w:val="569CD6"/>
+          <w:sz w:val="18"/>
+          <w:szCs w:val="18"/>
+          <w:lang w:eastAsia="en-GB"/>
+        </w:rPr>
+        <w:t>youraccount</w:t>
+      </w:r>
+      <w:r>
+        <w:rPr>
+          <w:rFonts w:ascii="Menlo" w:eastAsia="Times New Roman" w:hAnsi="Menlo" w:cs="Menlo"/>
+          <w:color w:val="808080"/>
+          <w:sz w:val="18"/>
+          <w:szCs w:val="18"/>
+          <w:lang w:eastAsia="en-GB"/>
+        </w:rPr>
+        <w:t>&gt;</w:t>
+      </w:r>
+      <w:r>
+        <w:rPr>
+          <w:rFonts w:ascii="Menlo" w:eastAsia="Times New Roman" w:hAnsi="Menlo" w:cs="Menlo"/>
+          <w:color w:val="D4D4D4"/>
+          <w:sz w:val="18"/>
+          <w:szCs w:val="18"/>
+          <w:lang w:eastAsia="en-GB"/>
+        </w:rPr>
+        <w:t>/</w:t>
+      </w:r>
+      <w:r>
+        <w:rPr>
+          <w:rFonts w:ascii="Menlo" w:eastAsia="Times New Roman" w:hAnsi="Menlo" w:cs="Menlo"/>
+          <w:color w:val="808080"/>
+          <w:sz w:val="18"/>
+          <w:szCs w:val="18"/>
+          <w:lang w:eastAsia="en-GB"/>
+        </w:rPr>
+        <w:t>&lt;</w:t>
+      </w:r>
+      <w:r>
+        <w:rPr>
+          <w:rFonts w:ascii="Menlo" w:eastAsia="Times New Roman" w:hAnsi="Menlo" w:cs="Menlo"/>
+          <w:color w:val="569CD6"/>
+          <w:sz w:val="18"/>
+          <w:szCs w:val="18"/>
+          <w:lang w:eastAsia="en-GB"/>
+        </w:rPr>
+        <w:t>remote-repo.git</w:t>
+      </w:r>
+      <w:r>
+        <w:rPr>
+          <w:rFonts w:ascii="Menlo" w:eastAsia="Times New Roman" w:hAnsi="Menlo" w:cs="Menlo"/>
+          <w:color w:val="808080"/>
+          <w:sz w:val="18"/>
+          <w:szCs w:val="18"/>
+          <w:lang w:eastAsia="en-GB"/>
+        </w:rPr>
+        <w:t>&gt;</w:t>
+      </w:r>
+    </w:p>
+    <w:p>
+      <w:pPr>
+        <w:shd w:val="clear" w:color="auto" w:fill="1E1E1E"/>
+        <w:spacing w:line="270" w:lineRule="atLeast"/>
+        <w:rPr>
+          <w:rFonts w:ascii="Menlo" w:eastAsia="Times New Roman" w:hAnsi="Menlo" w:cs="Menlo"/>
+          <w:color w:val="D4D4D4"/>
+          <w:sz w:val="18"/>
+          <w:szCs w:val="18"/>
+          <w:lang w:eastAsia="en-GB"/>
+        </w:rPr>
+      </w:pPr>
+      <w:r>
+        <w:rPr>
+          <w:rFonts w:ascii="Menlo" w:eastAsia="Times New Roman" w:hAnsi="Menlo" w:cs="Menlo"/>
+          <w:color w:val="D4D4D4"/>
+          <w:sz w:val="18"/>
+          <w:szCs w:val="18"/>
+          <w:lang w:eastAsia="en-GB"/>
+        </w:rPr>
+        <w:t>$ git push -u origin master</w:t>
+      </w:r>
+    </w:p>
+    <w:p>
+      <w:pPr>
+        <w:rPr>
+          <w:lang w:eastAsia="en-GB"/>
+        </w:rPr>
+      </w:pPr>
+    </w:p>
+    <w:p>
+      <w:pPr>
+        <w:rPr>
+          <w:lang w:eastAsia="en-GB"/>
+        </w:rPr>
+      </w:pPr>
+      <w:r>
+        <w:rPr>
+          <w:lang w:eastAsia="en-GB"/>
+        </w:rPr>
+        <w:t>Next time your file modified next time you can update your remo</w:t>
+      </w:r>
+      <w:r>
+        <w:rPr>
+          <w:lang w:eastAsia="en-GB"/>
+        </w:rPr>
+        <w:t>t</w:t>
+      </w:r>
+      <w:r>
+        <w:rPr>
+          <w:lang w:eastAsia="en-GB"/>
+        </w:rPr>
+        <w:t>e repo by:</w:t>
+      </w:r>
+    </w:p>
+    <w:p>
+      <w:pPr>
+        <w:shd w:val="clear" w:color="auto" w:fill="1E1E1E"/>
+        <w:spacing w:line="270" w:lineRule="atLeast"/>
+        <w:rPr>
+          <w:rFonts w:ascii="Menlo" w:eastAsia="Times New Roman" w:hAnsi="Menlo" w:cs="Menlo"/>
+          <w:color w:val="D4D4D4"/>
+          <w:sz w:val="18"/>
+          <w:szCs w:val="18"/>
+          <w:lang w:eastAsia="en-GB"/>
+        </w:rPr>
+      </w:pPr>
+      <w:r>
+        <w:rPr>
+          <w:rFonts w:ascii="Menlo" w:eastAsia="Times New Roman" w:hAnsi="Menlo" w:cs="Menlo"/>
+          <w:color w:val="D4D4D4"/>
+          <w:sz w:val="18"/>
+          <w:szCs w:val="18"/>
+          <w:lang w:eastAsia="en-GB"/>
+        </w:rPr>
+        <w:t xml:space="preserve">$ git </w:t>
+      </w:r>
+      <w:proofErr w:type="gramStart"/>
+      <w:r>
+        <w:rPr>
+          <w:rFonts w:ascii="Menlo" w:eastAsia="Times New Roman" w:hAnsi="Menlo" w:cs="Menlo"/>
+          <w:color w:val="D4D4D4"/>
+          <w:sz w:val="18"/>
+          <w:szCs w:val="18"/>
+          <w:lang w:eastAsia="en-GB"/>
+        </w:rPr>
+        <w:t>add .</w:t>
+      </w:r>
+      <w:proofErr w:type="gramEnd"/>
+    </w:p>
+    <w:p>
+      <w:pPr>
+        <w:shd w:val="clear" w:color="auto" w:fill="1E1E1E"/>
+        <w:spacing w:line="270" w:lineRule="atLeast"/>
+        <w:rPr>
+          <w:rFonts w:ascii="Menlo" w:eastAsia="Times New Roman" w:hAnsi="Menlo" w:cs="Menlo"/>
+          <w:color w:val="D4D4D4"/>
+          <w:sz w:val="18"/>
+          <w:szCs w:val="18"/>
+          <w:lang w:eastAsia="en-GB"/>
+        </w:rPr>
+      </w:pPr>
+      <w:r>
+        <w:rPr>
+          <w:rFonts w:ascii="Menlo" w:eastAsia="Times New Roman" w:hAnsi="Menlo" w:cs="Menlo"/>
+          <w:color w:val="D4D4D4"/>
+          <w:sz w:val="18"/>
+          <w:szCs w:val="18"/>
+          <w:lang w:eastAsia="en-GB"/>
+        </w:rPr>
+        <w:t>$ git commit -m "second added"</w:t>
+      </w:r>
+    </w:p>
+    <w:p>
+      <w:pPr>
+        <w:shd w:val="clear" w:color="auto" w:fill="1E1E1E"/>
+        <w:spacing w:line="270" w:lineRule="atLeast"/>
+        <w:rPr>
+          <w:rFonts w:ascii="Menlo" w:eastAsia="Times New Roman" w:hAnsi="Menlo" w:cs="Menlo"/>
+          <w:color w:val="D4D4D4"/>
+          <w:sz w:val="18"/>
+          <w:szCs w:val="18"/>
+          <w:lang w:eastAsia="en-GB"/>
+        </w:rPr>
+      </w:pPr>
+      <w:r>
+        <w:rPr>
+          <w:rFonts w:ascii="Menlo" w:eastAsia="Times New Roman" w:hAnsi="Menlo" w:cs="Menlo"/>
+          <w:color w:val="D4D4D4"/>
+          <w:sz w:val="18"/>
+          <w:szCs w:val="18"/>
+          <w:lang w:eastAsia="en-GB"/>
+        </w:rPr>
+        <w:t>$ git push</w:t>
+      </w:r>
+    </w:p>
+    <w:p>
+      <w:pPr>
+        <w:rPr>
+          <w:rFonts w:cstheme="minorHAnsi"/>
+          <w:lang w:eastAsia="en-GB"/>
+        </w:rPr>
+      </w:pPr>
+    </w:p>
+    <w:p>
+      <w:pPr>
+        <w:rPr>
+          <w:rFonts w:eastAsia="Times New Roman" w:cstheme="minorHAnsi"/>
+          <w:lang w:eastAsia="en-GB"/>
+        </w:rPr>
+      </w:pPr>
+      <w:r>
+        <w:rPr>
+          <w:rFonts w:eastAsia="Times New Roman" w:cstheme="minorHAnsi"/>
+          <w:lang w:eastAsia="en-GB"/>
+        </w:rPr>
+        <w:t xml:space="preserve">If you already have a </w:t>
       </w:r>
       <w:proofErr w:type="spellStart"/>
       <w:r>
         <w:rPr>
-          <w:rFonts w:ascii="Menlo" w:eastAsia="Times New Roman" w:hAnsi="Menlo" w:cs="Menlo"/>
-          <w:color w:val="D4D4D4"/>
-          <w:sz w:val="18"/>
-          <w:szCs w:val="18"/>
-          <w:lang w:eastAsia="en-GB"/>
-        </w:rPr>
-        <w:t>new_branch</w:t>
+          <w:rFonts w:eastAsia="Times New Roman" w:cstheme="minorHAnsi"/>
+          <w:lang w:eastAsia="en-GB"/>
+        </w:rPr>
+        <w:t>Github</w:t>
       </w:r>
       <w:proofErr w:type="spellEnd"/>
       <w:r>
         <w:rPr>
-          <w:rFonts w:ascii="Menlo" w:eastAsia="Times New Roman" w:hAnsi="Menlo" w:cs="Menlo"/>
-          <w:color w:val="D4D4D4"/>
-          <w:sz w:val="18"/>
-          <w:szCs w:val="18"/>
-          <w:lang w:eastAsia="en-GB"/>
-        </w:rPr>
-        <w:t xml:space="preserve"> f3ef229] new_branch_file.txt added</w:t>
-      </w:r>
-    </w:p>
-    <w:p>
-      <w:pPr>
-        <w:shd w:val="clear" w:color="auto" w:fill="1E1E1E"/>
-        <w:spacing w:line="270" w:lineRule="atLeast"/>
-        <w:rPr>
-          <w:rFonts w:ascii="Menlo" w:eastAsia="Times New Roman" w:hAnsi="Menlo" w:cs="Menlo"/>
-          <w:color w:val="D4D4D4"/>
-          <w:sz w:val="18"/>
-          <w:szCs w:val="18"/>
-          <w:lang w:eastAsia="en-GB"/>
-        </w:rPr>
-      </w:pPr>
-      <w:r>
-        <w:rPr>
-          <w:rFonts w:ascii="Menlo" w:eastAsia="Times New Roman" w:hAnsi="Menlo" w:cs="Menlo"/>
-          <w:color w:val="D4D4D4"/>
-          <w:sz w:val="18"/>
-          <w:szCs w:val="18"/>
-          <w:lang w:eastAsia="en-GB"/>
-        </w:rPr>
-        <w:t xml:space="preserve"> Committer: M. A. &lt;</w:t>
+          <w:rFonts w:eastAsia="Times New Roman" w:cstheme="minorHAnsi"/>
+          <w:lang w:eastAsia="en-GB"/>
+        </w:rPr>
+        <w:t xml:space="preserve"> repository and you would like to use the content of that particular remote repository you can use following command to copy content and connect the local repository as origin to your local repository as follows.</w:t>
+      </w:r>
+    </w:p>
+    <w:p>
+      <w:pPr>
+        <w:rPr>
+          <w:rFonts w:eastAsia="Times New Roman" w:cstheme="minorHAnsi"/>
+          <w:lang w:eastAsia="en-GB"/>
+        </w:rPr>
+      </w:pPr>
+      <w:r>
+        <w:rPr>
+          <w:rFonts w:eastAsia="Times New Roman" w:cstheme="minorHAnsi"/>
+          <w:lang w:eastAsia="en-GB"/>
+        </w:rPr>
+        <w:t xml:space="preserve">First go to </w:t>
       </w:r>
       <w:proofErr w:type="spellStart"/>
       <w:r>
         <w:rPr>
-          <w:rFonts w:ascii="Menlo" w:eastAsia="Times New Roman" w:hAnsi="Menlo" w:cs="Menlo"/>
-          <w:color w:val="D4D4D4"/>
-          <w:sz w:val="18"/>
-          <w:szCs w:val="18"/>
-          <w:u w:val="single"/>
-          <w:lang w:eastAsia="en-GB"/>
-        </w:rPr>
-        <w:t>m.a@macbookpro.finspiretech</w:t>
+          <w:rFonts w:eastAsia="Times New Roman" w:cstheme="minorHAnsi"/>
+          <w:lang w:eastAsia="en-GB"/>
+        </w:rPr>
+        <w:t>Github</w:t>
       </w:r>
       <w:proofErr w:type="spellEnd"/>
       <w:r>
         <w:rPr>
-          <w:rFonts w:ascii="Menlo" w:eastAsia="Times New Roman" w:hAnsi="Menlo" w:cs="Menlo"/>
-          <w:color w:val="D4D4D4"/>
-          <w:sz w:val="18"/>
-          <w:szCs w:val="18"/>
-          <w:lang w:eastAsia="en-GB"/>
-        </w:rPr>
-        <w:t>&gt;</w:t>
-      </w:r>
-    </w:p>
-    <w:p>
-      <w:pPr>
-        <w:shd w:val="clear" w:color="auto" w:fill="1E1E1E"/>
-        <w:spacing w:line="270" w:lineRule="atLeast"/>
-        <w:rPr>
-          <w:rFonts w:ascii="Menlo" w:eastAsia="Times New Roman" w:hAnsi="Menlo" w:cs="Menlo"/>
-          <w:color w:val="D4D4D4"/>
-          <w:sz w:val="18"/>
-          <w:szCs w:val="18"/>
-          <w:lang w:eastAsia="en-GB"/>
-        </w:rPr>
-      </w:pPr>
-      <w:r>
-        <w:rPr>
-          <w:rFonts w:ascii="Menlo" w:eastAsia="Times New Roman" w:hAnsi="Menlo" w:cs="Menlo"/>
-          <w:color w:val="D4D4D4"/>
-          <w:sz w:val="18"/>
-          <w:szCs w:val="18"/>
-          <w:lang w:eastAsia="en-GB"/>
-        </w:rPr>
-        <w:t xml:space="preserve"> 1 file changed, 0 </w:t>
-      </w:r>
-      <w:proofErr w:type="gramStart"/>
-      <w:r>
-        <w:rPr>
-          <w:rFonts w:ascii="Menlo" w:eastAsia="Times New Roman" w:hAnsi="Menlo" w:cs="Menlo"/>
-          <w:color w:val="D4D4D4"/>
-          <w:sz w:val="18"/>
-          <w:szCs w:val="18"/>
-          <w:lang w:eastAsia="en-GB"/>
-        </w:rPr>
-        <w:t>insertions(</w:t>
-      </w:r>
-      <w:proofErr w:type="gramEnd"/>
-      <w:r>
-        <w:rPr>
-          <w:rFonts w:ascii="Menlo" w:eastAsia="Times New Roman" w:hAnsi="Menlo" w:cs="Menlo"/>
-          <w:color w:val="D4D4D4"/>
-          <w:sz w:val="18"/>
-          <w:szCs w:val="18"/>
-          <w:lang w:eastAsia="en-GB"/>
-        </w:rPr>
-        <w:t>+), 0 deletions(-)</w:t>
-      </w:r>
-    </w:p>
-    <w:p>
-      <w:pPr>
-        <w:shd w:val="clear" w:color="auto" w:fill="1E1E1E"/>
-        <w:spacing w:line="270" w:lineRule="atLeast"/>
-        <w:rPr>
-          <w:rFonts w:ascii="Menlo" w:eastAsia="Times New Roman" w:hAnsi="Menlo" w:cs="Menlo"/>
-          <w:color w:val="D4D4D4"/>
-          <w:sz w:val="18"/>
-          <w:szCs w:val="18"/>
-          <w:lang w:eastAsia="en-GB"/>
-        </w:rPr>
-      </w:pPr>
-      <w:r>
-        <w:rPr>
-          <w:rFonts w:ascii="Menlo" w:eastAsia="Times New Roman" w:hAnsi="Menlo" w:cs="Menlo"/>
-          <w:color w:val="D4D4D4"/>
-          <w:sz w:val="18"/>
-          <w:szCs w:val="18"/>
-          <w:lang w:eastAsia="en-GB"/>
-        </w:rPr>
-        <w:t xml:space="preserve"> create mode 100644 new_branch_file.txt</w:t>
-      </w:r>
-    </w:p>
-    <w:p>
-      <w:pPr>
-        <w:rPr>
-          <w:lang w:eastAsia="en-GB"/>
-        </w:rPr>
-      </w:pPr>
-    </w:p>
-    <w:p>
-      <w:pPr>
-        <w:rPr>
-          <w:lang w:eastAsia="en-GB"/>
-        </w:rPr>
-      </w:pPr>
-      <w:r>
-        <w:rPr>
-          <w:lang w:eastAsia="en-GB"/>
-        </w:rPr>
-        <w:t>Let's merge the two branches. We have to switch to the master branch first so that we can merge two branches:</w:t>
-      </w:r>
-    </w:p>
-    <w:p>
-      <w:pPr>
-        <w:shd w:val="clear" w:color="auto" w:fill="1E1E1E"/>
-        <w:spacing w:line="270" w:lineRule="atLeast"/>
-        <w:rPr>
-          <w:rFonts w:ascii="Menlo" w:eastAsia="Times New Roman" w:hAnsi="Menlo" w:cs="Menlo"/>
-          <w:color w:val="D4D4D4"/>
-          <w:sz w:val="18"/>
-          <w:szCs w:val="18"/>
-          <w:lang w:eastAsia="en-GB"/>
-        </w:rPr>
-      </w:pPr>
-      <w:r>
-        <w:rPr>
-          <w:rFonts w:ascii="Menlo" w:eastAsia="Times New Roman" w:hAnsi="Menlo" w:cs="Menlo"/>
-          <w:color w:val="D4D4D4"/>
-          <w:sz w:val="18"/>
-          <w:szCs w:val="18"/>
-          <w:lang w:eastAsia="en-GB"/>
-        </w:rPr>
-        <w:t>$ git checkout master</w:t>
-      </w:r>
-    </w:p>
-    <w:p>
-      <w:pPr>
-        <w:shd w:val="clear" w:color="auto" w:fill="1E1E1E"/>
-        <w:spacing w:line="270" w:lineRule="atLeast"/>
-        <w:rPr>
-          <w:rFonts w:ascii="Menlo" w:eastAsia="Times New Roman" w:hAnsi="Menlo" w:cs="Menlo"/>
-          <w:color w:val="D4D4D4"/>
-          <w:sz w:val="18"/>
-          <w:szCs w:val="18"/>
-          <w:lang w:eastAsia="en-GB"/>
-        </w:rPr>
-      </w:pPr>
-    </w:p>
-    <w:p>
-      <w:pPr>
-        <w:shd w:val="clear" w:color="auto" w:fill="1E1E1E"/>
-        <w:spacing w:line="270" w:lineRule="atLeast"/>
-        <w:rPr>
-          <w:rFonts w:ascii="Menlo" w:eastAsia="Times New Roman" w:hAnsi="Menlo" w:cs="Menlo"/>
-          <w:color w:val="D4D4D4"/>
-          <w:sz w:val="18"/>
-          <w:szCs w:val="18"/>
-          <w:lang w:eastAsia="en-GB"/>
-        </w:rPr>
-      </w:pPr>
-      <w:r>
-        <w:rPr>
-          <w:rFonts w:ascii="Menlo" w:eastAsia="Times New Roman" w:hAnsi="Menlo" w:cs="Menlo"/>
-          <w:color w:val="D4D4D4"/>
-          <w:sz w:val="18"/>
-          <w:szCs w:val="18"/>
-          <w:lang w:eastAsia="en-GB"/>
-        </w:rPr>
-        <w:t>output:</w:t>
-      </w:r>
-    </w:p>
-    <w:p>
-      <w:pPr>
-        <w:shd w:val="clear" w:color="auto" w:fill="1E1E1E"/>
-        <w:spacing w:line="270" w:lineRule="atLeast"/>
-        <w:rPr>
-          <w:rFonts w:ascii="Menlo" w:eastAsia="Times New Roman" w:hAnsi="Menlo" w:cs="Menlo"/>
-          <w:color w:val="D4D4D4"/>
-          <w:sz w:val="18"/>
-          <w:szCs w:val="18"/>
-          <w:lang w:eastAsia="en-GB"/>
-        </w:rPr>
-      </w:pPr>
-      <w:r>
-        <w:rPr>
-          <w:rFonts w:ascii="Menlo" w:eastAsia="Times New Roman" w:hAnsi="Menlo" w:cs="Menlo"/>
-          <w:color w:val="D4D4D4"/>
-          <w:sz w:val="18"/>
-          <w:szCs w:val="18"/>
-          <w:lang w:eastAsia="en-GB"/>
-        </w:rPr>
-        <w:t>Switched to branch 'master'</w:t>
-      </w:r>
-    </w:p>
-    <w:p>
-      <w:pPr>
-        <w:shd w:val="clear" w:color="auto" w:fill="1E1E1E"/>
-        <w:spacing w:line="270" w:lineRule="atLeast"/>
-        <w:rPr>
-          <w:rFonts w:ascii="Menlo" w:eastAsia="Times New Roman" w:hAnsi="Menlo" w:cs="Menlo"/>
-          <w:color w:val="D4D4D4"/>
-          <w:sz w:val="18"/>
-          <w:szCs w:val="18"/>
-          <w:lang w:eastAsia="en-GB"/>
-        </w:rPr>
-      </w:pPr>
-    </w:p>
-    <w:p>
-      <w:pPr>
-        <w:shd w:val="clear" w:color="auto" w:fill="1E1E1E"/>
-        <w:spacing w:line="270" w:lineRule="atLeast"/>
-        <w:rPr>
-          <w:rFonts w:ascii="Menlo" w:eastAsia="Times New Roman" w:hAnsi="Menlo" w:cs="Menlo"/>
-          <w:color w:val="D4D4D4"/>
-          <w:sz w:val="18"/>
-          <w:szCs w:val="18"/>
-          <w:lang w:eastAsia="en-GB"/>
-        </w:rPr>
-      </w:pPr>
-      <w:r>
-        <w:rPr>
-          <w:rFonts w:ascii="Menlo" w:eastAsia="Times New Roman" w:hAnsi="Menlo" w:cs="Menlo"/>
-          <w:color w:val="D4D4D4"/>
-          <w:sz w:val="18"/>
-          <w:szCs w:val="18"/>
-          <w:lang w:eastAsia="en-GB"/>
-        </w:rPr>
-        <w:t xml:space="preserve">$ git merge </w:t>
-      </w:r>
-      <w:proofErr w:type="spellStart"/>
-      <w:r>
-        <w:rPr>
-          <w:rFonts w:ascii="Menlo" w:eastAsia="Times New Roman" w:hAnsi="Menlo" w:cs="Menlo"/>
-          <w:color w:val="D4D4D4"/>
-          <w:sz w:val="18"/>
-          <w:szCs w:val="18"/>
-          <w:lang w:eastAsia="en-GB"/>
-        </w:rPr>
-        <w:t>new_branch</w:t>
-      </w:r>
-      <w:proofErr w:type="spellEnd"/>
-    </w:p>
-    <w:p>
-      <w:pPr>
-        <w:shd w:val="clear" w:color="auto" w:fill="1E1E1E"/>
-        <w:spacing w:line="270" w:lineRule="atLeast"/>
-        <w:rPr>
-          <w:rFonts w:ascii="Menlo" w:eastAsia="Times New Roman" w:hAnsi="Menlo" w:cs="Menlo"/>
-          <w:color w:val="D4D4D4"/>
-          <w:sz w:val="18"/>
-          <w:szCs w:val="18"/>
-          <w:lang w:eastAsia="en-GB"/>
-        </w:rPr>
-      </w:pPr>
-    </w:p>
-    <w:p>
-      <w:pPr>
-        <w:shd w:val="clear" w:color="auto" w:fill="1E1E1E"/>
-        <w:spacing w:line="270" w:lineRule="atLeast"/>
-        <w:rPr>
-          <w:rFonts w:ascii="Menlo" w:eastAsia="Times New Roman" w:hAnsi="Menlo" w:cs="Menlo"/>
-          <w:color w:val="D4D4D4"/>
-          <w:sz w:val="18"/>
-          <w:szCs w:val="18"/>
-          <w:lang w:eastAsia="en-GB"/>
-        </w:rPr>
-      </w:pPr>
-      <w:r>
-        <w:rPr>
-          <w:rFonts w:ascii="Menlo" w:eastAsia="Times New Roman" w:hAnsi="Menlo" w:cs="Menlo"/>
-          <w:color w:val="D4D4D4"/>
-          <w:sz w:val="18"/>
-          <w:szCs w:val="18"/>
-          <w:lang w:eastAsia="en-GB"/>
-        </w:rPr>
-        <w:t>output:</w:t>
-      </w:r>
-    </w:p>
-    <w:p>
-      <w:pPr>
-        <w:shd w:val="clear" w:color="auto" w:fill="1E1E1E"/>
-        <w:spacing w:line="270" w:lineRule="atLeast"/>
-        <w:rPr>
-          <w:rFonts w:ascii="Menlo" w:eastAsia="Times New Roman" w:hAnsi="Menlo" w:cs="Menlo"/>
-          <w:color w:val="D4D4D4"/>
-          <w:sz w:val="18"/>
-          <w:szCs w:val="18"/>
-          <w:lang w:eastAsia="en-GB"/>
-        </w:rPr>
-      </w:pPr>
-      <w:r>
-        <w:rPr>
-          <w:rFonts w:ascii="Menlo" w:eastAsia="Times New Roman" w:hAnsi="Menlo" w:cs="Menlo"/>
-          <w:color w:val="D4D4D4"/>
-          <w:sz w:val="18"/>
-          <w:szCs w:val="18"/>
-          <w:lang w:eastAsia="en-GB"/>
-        </w:rPr>
-        <w:t>Updating 41e573b..f3ef229</w:t>
-      </w:r>
-    </w:p>
-    <w:p>
-      <w:pPr>
-        <w:shd w:val="clear" w:color="auto" w:fill="1E1E1E"/>
-        <w:spacing w:line="270" w:lineRule="atLeast"/>
-        <w:rPr>
-          <w:rFonts w:ascii="Menlo" w:eastAsia="Times New Roman" w:hAnsi="Menlo" w:cs="Menlo"/>
-          <w:color w:val="D4D4D4"/>
-          <w:sz w:val="18"/>
-          <w:szCs w:val="18"/>
-          <w:lang w:eastAsia="en-GB"/>
-        </w:rPr>
-      </w:pPr>
-      <w:r>
-        <w:rPr>
-          <w:rFonts w:ascii="Menlo" w:eastAsia="Times New Roman" w:hAnsi="Menlo" w:cs="Menlo"/>
-          <w:color w:val="D4D4D4"/>
-          <w:sz w:val="18"/>
-          <w:szCs w:val="18"/>
-          <w:lang w:eastAsia="en-GB"/>
-        </w:rPr>
-        <w:t>Fast-forward</w:t>
-      </w:r>
-    </w:p>
-    <w:p>
-      <w:pPr>
-        <w:shd w:val="clear" w:color="auto" w:fill="1E1E1E"/>
-        <w:spacing w:line="270" w:lineRule="atLeast"/>
-        <w:rPr>
-          <w:rFonts w:ascii="Menlo" w:eastAsia="Times New Roman" w:hAnsi="Menlo" w:cs="Menlo"/>
-          <w:color w:val="D4D4D4"/>
-          <w:sz w:val="18"/>
-          <w:szCs w:val="18"/>
-          <w:lang w:eastAsia="en-GB"/>
-        </w:rPr>
-      </w:pPr>
-      <w:r>
-        <w:rPr>
-          <w:rFonts w:ascii="Menlo" w:eastAsia="Times New Roman" w:hAnsi="Menlo" w:cs="Menlo"/>
-          <w:color w:val="D4D4D4"/>
-          <w:sz w:val="18"/>
-          <w:szCs w:val="18"/>
-          <w:lang w:eastAsia="en-GB"/>
-        </w:rPr>
-        <w:t xml:space="preserve"> new_branch_file.txt | 0</w:t>
-      </w:r>
-    </w:p>
-    <w:p>
-      <w:pPr>
-        <w:shd w:val="clear" w:color="auto" w:fill="1E1E1E"/>
-        <w:spacing w:line="270" w:lineRule="atLeast"/>
-        <w:rPr>
-          <w:rFonts w:ascii="Menlo" w:eastAsia="Times New Roman" w:hAnsi="Menlo" w:cs="Menlo"/>
-          <w:color w:val="D4D4D4"/>
-          <w:sz w:val="18"/>
-          <w:szCs w:val="18"/>
-          <w:lang w:eastAsia="en-GB"/>
-        </w:rPr>
-      </w:pPr>
-      <w:r>
-        <w:rPr>
-          <w:rFonts w:ascii="Menlo" w:eastAsia="Times New Roman" w:hAnsi="Menlo" w:cs="Menlo"/>
-          <w:color w:val="D4D4D4"/>
-          <w:sz w:val="18"/>
-          <w:szCs w:val="18"/>
-          <w:lang w:eastAsia="en-GB"/>
-        </w:rPr>
-        <w:t xml:space="preserve"> 1 file changed, 0 </w:t>
-      </w:r>
-      <w:proofErr w:type="gramStart"/>
-      <w:r>
-        <w:rPr>
-          <w:rFonts w:ascii="Menlo" w:eastAsia="Times New Roman" w:hAnsi="Menlo" w:cs="Menlo"/>
-          <w:color w:val="D4D4D4"/>
-          <w:sz w:val="18"/>
-          <w:szCs w:val="18"/>
-          <w:lang w:eastAsia="en-GB"/>
-        </w:rPr>
-        <w:t>insertions(</w:t>
-      </w:r>
-      <w:proofErr w:type="gramEnd"/>
-      <w:r>
-        <w:rPr>
-          <w:rFonts w:ascii="Menlo" w:eastAsia="Times New Roman" w:hAnsi="Menlo" w:cs="Menlo"/>
-          <w:color w:val="D4D4D4"/>
-          <w:sz w:val="18"/>
-          <w:szCs w:val="18"/>
-          <w:lang w:eastAsia="en-GB"/>
-        </w:rPr>
-        <w:t>+), 0 deletions(-)</w:t>
-      </w:r>
-    </w:p>
-    <w:p>
-      <w:pPr>
-        <w:shd w:val="clear" w:color="auto" w:fill="1E1E1E"/>
-        <w:spacing w:line="270" w:lineRule="atLeast"/>
-        <w:rPr>
-          <w:rFonts w:ascii="Menlo" w:eastAsia="Times New Roman" w:hAnsi="Menlo" w:cs="Menlo"/>
-          <w:color w:val="D4D4D4"/>
-          <w:sz w:val="18"/>
-          <w:szCs w:val="18"/>
-          <w:lang w:eastAsia="en-GB"/>
-        </w:rPr>
-      </w:pPr>
-      <w:r>
-        <w:rPr>
-          <w:rFonts w:ascii="Menlo" w:eastAsia="Times New Roman" w:hAnsi="Menlo" w:cs="Menlo"/>
-          <w:color w:val="D4D4D4"/>
-          <w:sz w:val="18"/>
-          <w:szCs w:val="18"/>
-          <w:lang w:eastAsia="en-GB"/>
-        </w:rPr>
-        <w:t xml:space="preserve"> create mode 100644 new_branch_file.txt</w:t>
-      </w:r>
-    </w:p>
-    <w:p>
-      <w:pPr>
-        <w:rPr>
-          <w:lang w:eastAsia="en-GB"/>
-        </w:rPr>
-      </w:pPr>
-    </w:p>
-    <w:p>
-      <w:pPr>
-        <w:rPr>
-          <w:lang w:eastAsia="en-GB"/>
-        </w:rPr>
-      </w:pPr>
-      <w:r>
-        <w:rPr>
-          <w:lang w:eastAsia="en-GB"/>
-        </w:rPr>
-        <w:t>Using remote repository:</w:t>
-      </w:r>
-    </w:p>
-    <w:p>
-      <w:pPr>
-        <w:rPr>
-          <w:lang w:eastAsia="en-GB"/>
-        </w:rPr>
-      </w:pPr>
-    </w:p>
-    <w:p>
-      <w:pPr>
-        <w:rPr>
-          <w:lang w:eastAsia="en-GB"/>
-        </w:rPr>
-      </w:pPr>
-      <w:r>
-        <w:rPr>
-          <w:lang w:eastAsia="en-GB"/>
-        </w:rPr>
-        <w:t xml:space="preserve">Go to your </w:t>
-      </w:r>
-      <w:proofErr w:type="spellStart"/>
-      <w:r>
-        <w:rPr>
-          <w:lang w:eastAsia="en-GB"/>
-        </w:rPr>
-        <w:t>Git</w:t>
-      </w:r>
-      <w:r>
-        <w:rPr>
-          <w:lang w:eastAsia="en-GB"/>
-        </w:rPr>
-        <w:t>h</w:t>
-      </w:r>
-      <w:r>
-        <w:rPr>
-          <w:lang w:eastAsia="en-GB"/>
-        </w:rPr>
-        <w:t>ub</w:t>
-      </w:r>
-      <w:proofErr w:type="spellEnd"/>
-      <w:r>
-        <w:rPr>
-          <w:lang w:eastAsia="en-GB"/>
-        </w:rPr>
-        <w:t xml:space="preserve"> account, click Repositories, click green new button on top </w:t>
-      </w:r>
-      <w:proofErr w:type="gramStart"/>
-      <w:r>
-        <w:rPr>
-          <w:lang w:eastAsia="en-GB"/>
-        </w:rPr>
-        <w:t>right hand</w:t>
-      </w:r>
-      <w:proofErr w:type="gramEnd"/>
-      <w:r>
-        <w:rPr>
-          <w:lang w:eastAsia="en-GB"/>
-        </w:rPr>
-        <w:t xml:space="preserve"> side, and create new repo with name "python" (and do not check README)</w:t>
-      </w:r>
-    </w:p>
-    <w:p>
-      <w:pPr>
-        <w:rPr>
-          <w:lang w:eastAsia="en-GB"/>
-        </w:rPr>
-      </w:pPr>
-    </w:p>
-    <w:p>
-      <w:pPr>
-        <w:rPr>
-          <w:lang w:eastAsia="en-GB"/>
-        </w:rPr>
-      </w:pPr>
-      <w:r>
-        <w:rPr>
-          <w:lang w:eastAsia="en-GB"/>
-        </w:rPr>
-        <w:t>Go to Desktop and create a folder named python and a file named text.txt inside:</w:t>
-      </w:r>
-    </w:p>
-    <w:p>
-      <w:pPr>
-        <w:shd w:val="clear" w:color="auto" w:fill="1E1E1E"/>
-        <w:spacing w:line="270" w:lineRule="atLeast"/>
-        <w:rPr>
-          <w:rFonts w:ascii="Menlo" w:eastAsia="Times New Roman" w:hAnsi="Menlo" w:cs="Menlo"/>
-          <w:color w:val="D4D4D4"/>
-          <w:sz w:val="18"/>
-          <w:szCs w:val="18"/>
-          <w:lang w:eastAsia="en-GB"/>
-        </w:rPr>
-      </w:pPr>
-      <w:r>
-        <w:rPr>
-          <w:rFonts w:ascii="Menlo" w:eastAsia="Times New Roman" w:hAnsi="Menlo" w:cs="Menlo"/>
-          <w:color w:val="D4D4D4"/>
-          <w:sz w:val="18"/>
-          <w:szCs w:val="18"/>
-          <w:lang w:eastAsia="en-GB"/>
-        </w:rPr>
-        <w:t xml:space="preserve">$ </w:t>
-      </w:r>
-      <w:proofErr w:type="spellStart"/>
-      <w:r>
-        <w:rPr>
-          <w:rFonts w:ascii="Menlo" w:eastAsia="Times New Roman" w:hAnsi="Menlo" w:cs="Menlo"/>
-          <w:color w:val="D4D4D4"/>
-          <w:sz w:val="18"/>
-          <w:szCs w:val="18"/>
-          <w:lang w:eastAsia="en-GB"/>
-        </w:rPr>
-        <w:t>mkdir</w:t>
-      </w:r>
-      <w:proofErr w:type="spellEnd"/>
-      <w:r>
-        <w:rPr>
-          <w:rFonts w:ascii="Menlo" w:eastAsia="Times New Roman" w:hAnsi="Menlo" w:cs="Menlo"/>
-          <w:color w:val="D4D4D4"/>
-          <w:sz w:val="18"/>
-          <w:szCs w:val="18"/>
-          <w:lang w:eastAsia="en-GB"/>
-        </w:rPr>
-        <w:t xml:space="preserve"> </w:t>
-      </w:r>
-      <w:proofErr w:type="spellStart"/>
-      <w:r>
-        <w:rPr>
-          <w:rFonts w:ascii="Menlo" w:eastAsia="Times New Roman" w:hAnsi="Menlo" w:cs="Menlo"/>
-          <w:color w:val="D4D4D4"/>
-          <w:sz w:val="18"/>
-          <w:szCs w:val="18"/>
-          <w:lang w:eastAsia="en-GB"/>
-        </w:rPr>
-        <w:t>pythin</w:t>
-      </w:r>
-      <w:proofErr w:type="spellEnd"/>
-    </w:p>
-    <w:p>
-      <w:pPr>
-        <w:shd w:val="clear" w:color="auto" w:fill="1E1E1E"/>
-        <w:spacing w:line="270" w:lineRule="atLeast"/>
-        <w:rPr>
-          <w:rFonts w:ascii="Menlo" w:eastAsia="Times New Roman" w:hAnsi="Menlo" w:cs="Menlo"/>
-          <w:color w:val="D4D4D4"/>
-          <w:sz w:val="18"/>
-          <w:szCs w:val="18"/>
-          <w:lang w:eastAsia="en-GB"/>
-        </w:rPr>
-      </w:pPr>
-      <w:r>
-        <w:rPr>
-          <w:rFonts w:ascii="Menlo" w:eastAsia="Times New Roman" w:hAnsi="Menlo" w:cs="Menlo"/>
-          <w:color w:val="D4D4D4"/>
-          <w:sz w:val="18"/>
-          <w:szCs w:val="18"/>
-          <w:lang w:eastAsia="en-GB"/>
-        </w:rPr>
-        <w:t>$ cd python</w:t>
-      </w:r>
-    </w:p>
-    <w:p>
-      <w:pPr>
-        <w:shd w:val="clear" w:color="auto" w:fill="1E1E1E"/>
-        <w:spacing w:line="270" w:lineRule="atLeast"/>
-        <w:rPr>
-          <w:rFonts w:ascii="Menlo" w:eastAsia="Times New Roman" w:hAnsi="Menlo" w:cs="Menlo"/>
-          <w:color w:val="D4D4D4"/>
-          <w:sz w:val="18"/>
-          <w:szCs w:val="18"/>
-          <w:lang w:eastAsia="en-GB"/>
-        </w:rPr>
-      </w:pPr>
-      <w:r>
-        <w:rPr>
-          <w:rFonts w:ascii="Menlo" w:eastAsia="Times New Roman" w:hAnsi="Menlo" w:cs="Menlo"/>
-          <w:color w:val="D4D4D4"/>
-          <w:sz w:val="18"/>
-          <w:szCs w:val="18"/>
-          <w:lang w:eastAsia="en-GB"/>
-        </w:rPr>
-        <w:t>$ touch text.txt</w:t>
-      </w:r>
-    </w:p>
-    <w:p>
-      <w:pPr>
-        <w:shd w:val="clear" w:color="auto" w:fill="1E1E1E"/>
-        <w:spacing w:line="270" w:lineRule="atLeast"/>
-        <w:rPr>
-          <w:rFonts w:ascii="Menlo" w:eastAsia="Times New Roman" w:hAnsi="Menlo" w:cs="Menlo"/>
-          <w:color w:val="D4D4D4"/>
-          <w:sz w:val="18"/>
-          <w:szCs w:val="18"/>
-          <w:lang w:eastAsia="en-GB"/>
-        </w:rPr>
-      </w:pPr>
-      <w:r>
-        <w:rPr>
-          <w:rFonts w:ascii="Menlo" w:eastAsia="Times New Roman" w:hAnsi="Menlo" w:cs="Menlo"/>
-          <w:color w:val="D4D4D4"/>
-          <w:sz w:val="18"/>
-          <w:szCs w:val="18"/>
-          <w:lang w:eastAsia="en-GB"/>
-        </w:rPr>
-        <w:t xml:space="preserve">$ git </w:t>
-      </w:r>
-      <w:proofErr w:type="spellStart"/>
-      <w:r>
-        <w:rPr>
-          <w:rFonts w:ascii="Menlo" w:eastAsia="Times New Roman" w:hAnsi="Menlo" w:cs="Menlo"/>
-          <w:color w:val="D4D4D4"/>
-          <w:sz w:val="18"/>
-          <w:szCs w:val="18"/>
-          <w:lang w:eastAsia="en-GB"/>
-        </w:rPr>
-        <w:t>init</w:t>
-      </w:r>
-      <w:proofErr w:type="spellEnd"/>
-    </w:p>
-    <w:p>
-      <w:pPr>
-        <w:shd w:val="clear" w:color="auto" w:fill="1E1E1E"/>
-        <w:spacing w:line="270" w:lineRule="atLeast"/>
-        <w:rPr>
-          <w:rFonts w:ascii="Menlo" w:eastAsia="Times New Roman" w:hAnsi="Menlo" w:cs="Menlo"/>
-          <w:color w:val="D4D4D4"/>
-          <w:sz w:val="18"/>
-          <w:szCs w:val="18"/>
-          <w:lang w:eastAsia="en-GB"/>
-        </w:rPr>
-      </w:pPr>
-      <w:r>
-        <w:rPr>
-          <w:rFonts w:ascii="Menlo" w:eastAsia="Times New Roman" w:hAnsi="Menlo" w:cs="Menlo"/>
-          <w:color w:val="D4D4D4"/>
-          <w:sz w:val="18"/>
-          <w:szCs w:val="18"/>
-          <w:lang w:eastAsia="en-GB"/>
-        </w:rPr>
-        <w:t xml:space="preserve">$ git </w:t>
-      </w:r>
-      <w:proofErr w:type="gramStart"/>
-      <w:r>
-        <w:rPr>
-          <w:rFonts w:ascii="Menlo" w:eastAsia="Times New Roman" w:hAnsi="Menlo" w:cs="Menlo"/>
-          <w:color w:val="D4D4D4"/>
-          <w:sz w:val="18"/>
-          <w:szCs w:val="18"/>
-          <w:lang w:eastAsia="en-GB"/>
-        </w:rPr>
-        <w:t>add .</w:t>
-      </w:r>
-      <w:proofErr w:type="gramEnd"/>
-    </w:p>
-    <w:p>
-      <w:pPr>
-        <w:shd w:val="clear" w:color="auto" w:fill="1E1E1E"/>
-        <w:spacing w:line="270" w:lineRule="atLeast"/>
-        <w:rPr>
-          <w:rFonts w:ascii="Menlo" w:eastAsia="Times New Roman" w:hAnsi="Menlo" w:cs="Menlo"/>
-          <w:color w:val="D4D4D4"/>
-          <w:sz w:val="18"/>
-          <w:szCs w:val="18"/>
-          <w:lang w:eastAsia="en-GB"/>
-        </w:rPr>
-      </w:pPr>
-      <w:r>
-        <w:rPr>
-          <w:rFonts w:ascii="Menlo" w:eastAsia="Times New Roman" w:hAnsi="Menlo" w:cs="Menlo"/>
-          <w:color w:val="D4D4D4"/>
-          <w:sz w:val="18"/>
-          <w:szCs w:val="18"/>
-          <w:lang w:eastAsia="en-GB"/>
-        </w:rPr>
-        <w:t>$ git status</w:t>
-      </w:r>
-    </w:p>
-    <w:p>
-      <w:pPr>
-        <w:shd w:val="clear" w:color="auto" w:fill="1E1E1E"/>
-        <w:spacing w:line="270" w:lineRule="atLeast"/>
-        <w:rPr>
-          <w:rFonts w:ascii="Menlo" w:eastAsia="Times New Roman" w:hAnsi="Menlo" w:cs="Menlo"/>
-          <w:color w:val="D4D4D4"/>
-          <w:sz w:val="18"/>
-          <w:szCs w:val="18"/>
-          <w:lang w:eastAsia="en-GB"/>
-        </w:rPr>
-      </w:pPr>
-      <w:r>
-        <w:rPr>
-          <w:rFonts w:ascii="Menlo" w:eastAsia="Times New Roman" w:hAnsi="Menlo" w:cs="Menlo"/>
-          <w:color w:val="D4D4D4"/>
-          <w:sz w:val="18"/>
-          <w:szCs w:val="18"/>
-          <w:lang w:eastAsia="en-GB"/>
-        </w:rPr>
-        <w:t>$ git commit -m "text.txt added"</w:t>
-      </w:r>
-    </w:p>
-    <w:p>
-      <w:pPr>
-        <w:shd w:val="clear" w:color="auto" w:fill="1E1E1E"/>
-        <w:spacing w:line="270" w:lineRule="atLeast"/>
-        <w:rPr>
-          <w:rFonts w:ascii="Menlo" w:eastAsia="Times New Roman" w:hAnsi="Menlo" w:cs="Menlo"/>
-          <w:color w:val="D4D4D4"/>
-          <w:sz w:val="18"/>
-          <w:szCs w:val="18"/>
-          <w:lang w:eastAsia="en-GB"/>
-        </w:rPr>
-      </w:pPr>
-      <w:r>
-        <w:rPr>
-          <w:rFonts w:ascii="Menlo" w:eastAsia="Times New Roman" w:hAnsi="Menlo" w:cs="Menlo"/>
-          <w:color w:val="D4D4D4"/>
-          <w:sz w:val="18"/>
-          <w:szCs w:val="18"/>
-          <w:lang w:eastAsia="en-GB"/>
-        </w:rPr>
-        <w:t>$ git remote add origin https://github.com/</w:t>
-      </w:r>
-      <w:r>
-        <w:rPr>
-          <w:rFonts w:ascii="Menlo" w:eastAsia="Times New Roman" w:hAnsi="Menlo" w:cs="Menlo"/>
-          <w:color w:val="808080"/>
-          <w:sz w:val="18"/>
-          <w:szCs w:val="18"/>
-          <w:lang w:eastAsia="en-GB"/>
-        </w:rPr>
-        <w:t>&lt;</w:t>
-      </w:r>
-      <w:r>
-        <w:rPr>
-          <w:rFonts w:ascii="Menlo" w:eastAsia="Times New Roman" w:hAnsi="Menlo" w:cs="Menlo"/>
-          <w:color w:val="569CD6"/>
-          <w:sz w:val="18"/>
-          <w:szCs w:val="18"/>
-          <w:lang w:eastAsia="en-GB"/>
-        </w:rPr>
-        <w:t>youraccount</w:t>
-      </w:r>
-      <w:r>
-        <w:rPr>
-          <w:rFonts w:ascii="Menlo" w:eastAsia="Times New Roman" w:hAnsi="Menlo" w:cs="Menlo"/>
-          <w:color w:val="808080"/>
-          <w:sz w:val="18"/>
-          <w:szCs w:val="18"/>
-          <w:lang w:eastAsia="en-GB"/>
-        </w:rPr>
-        <w:t>&gt;</w:t>
-      </w:r>
-      <w:r>
-        <w:rPr>
-          <w:rFonts w:ascii="Menlo" w:eastAsia="Times New Roman" w:hAnsi="Menlo" w:cs="Menlo"/>
-          <w:color w:val="D4D4D4"/>
-          <w:sz w:val="18"/>
-          <w:szCs w:val="18"/>
-          <w:lang w:eastAsia="en-GB"/>
-        </w:rPr>
-        <w:t>/</w:t>
-      </w:r>
-      <w:r>
-        <w:rPr>
-          <w:rFonts w:ascii="Menlo" w:eastAsia="Times New Roman" w:hAnsi="Menlo" w:cs="Menlo"/>
-          <w:color w:val="808080"/>
-          <w:sz w:val="18"/>
-          <w:szCs w:val="18"/>
-          <w:lang w:eastAsia="en-GB"/>
-        </w:rPr>
-        <w:t>&lt;</w:t>
-      </w:r>
-      <w:r>
-        <w:rPr>
-          <w:rFonts w:ascii="Menlo" w:eastAsia="Times New Roman" w:hAnsi="Menlo" w:cs="Menlo"/>
-          <w:color w:val="569CD6"/>
-          <w:sz w:val="18"/>
-          <w:szCs w:val="18"/>
-          <w:lang w:eastAsia="en-GB"/>
-        </w:rPr>
-        <w:t>remote-repo.git</w:t>
-      </w:r>
-      <w:r>
-        <w:rPr>
-          <w:rFonts w:ascii="Menlo" w:eastAsia="Times New Roman" w:hAnsi="Menlo" w:cs="Menlo"/>
-          <w:color w:val="808080"/>
-          <w:sz w:val="18"/>
-          <w:szCs w:val="18"/>
-          <w:lang w:eastAsia="en-GB"/>
-        </w:rPr>
-        <w:t>&gt;</w:t>
-      </w:r>
-    </w:p>
-    <w:p>
-      <w:pPr>
-        <w:shd w:val="clear" w:color="auto" w:fill="1E1E1E"/>
-        <w:spacing w:line="270" w:lineRule="atLeast"/>
-        <w:rPr>
-          <w:rFonts w:ascii="Menlo" w:eastAsia="Times New Roman" w:hAnsi="Menlo" w:cs="Menlo"/>
-          <w:color w:val="D4D4D4"/>
-          <w:sz w:val="18"/>
-          <w:szCs w:val="18"/>
-          <w:lang w:eastAsia="en-GB"/>
-        </w:rPr>
-      </w:pPr>
-      <w:r>
-        <w:rPr>
-          <w:rFonts w:ascii="Menlo" w:eastAsia="Times New Roman" w:hAnsi="Menlo" w:cs="Menlo"/>
-          <w:color w:val="D4D4D4"/>
-          <w:sz w:val="18"/>
-          <w:szCs w:val="18"/>
-          <w:lang w:eastAsia="en-GB"/>
-        </w:rPr>
-        <w:t>$ git push -u origin master</w:t>
-      </w:r>
-    </w:p>
-    <w:p>
-      <w:pPr>
-        <w:rPr>
-          <w:lang w:eastAsia="en-GB"/>
-        </w:rPr>
-      </w:pPr>
-    </w:p>
-    <w:p>
-      <w:pPr>
-        <w:rPr>
-          <w:lang w:eastAsia="en-GB"/>
-        </w:rPr>
-      </w:pPr>
-      <w:r>
-        <w:rPr>
-          <w:lang w:eastAsia="en-GB"/>
-        </w:rPr>
-        <w:t>Next time your file modified next time you can update your remo</w:t>
-      </w:r>
-      <w:r>
-        <w:rPr>
-          <w:lang w:eastAsia="en-GB"/>
-        </w:rPr>
-        <w:t>t</w:t>
-      </w:r>
-      <w:r>
-        <w:rPr>
-          <w:lang w:eastAsia="en-GB"/>
-        </w:rPr>
-        <w:t>e repo by:</w:t>
-      </w:r>
-    </w:p>
-    <w:p>
-      <w:pPr>
-        <w:shd w:val="clear" w:color="auto" w:fill="1E1E1E"/>
-        <w:spacing w:line="270" w:lineRule="atLeast"/>
-        <w:rPr>
-          <w:rFonts w:ascii="Menlo" w:eastAsia="Times New Roman" w:hAnsi="Menlo" w:cs="Menlo"/>
-          <w:color w:val="D4D4D4"/>
-          <w:sz w:val="18"/>
-          <w:szCs w:val="18"/>
-          <w:lang w:eastAsia="en-GB"/>
-        </w:rPr>
-      </w:pPr>
-      <w:r>
-        <w:rPr>
-          <w:rFonts w:ascii="Menlo" w:eastAsia="Times New Roman" w:hAnsi="Menlo" w:cs="Menlo"/>
-          <w:color w:val="D4D4D4"/>
-          <w:sz w:val="18"/>
-          <w:szCs w:val="18"/>
-          <w:lang w:eastAsia="en-GB"/>
-        </w:rPr>
-        <w:t xml:space="preserve">$ git </w:t>
-      </w:r>
-      <w:proofErr w:type="gramStart"/>
-      <w:r>
-        <w:rPr>
-          <w:rFonts w:ascii="Menlo" w:eastAsia="Times New Roman" w:hAnsi="Menlo" w:cs="Menlo"/>
-          <w:color w:val="D4D4D4"/>
-          <w:sz w:val="18"/>
-          <w:szCs w:val="18"/>
-          <w:lang w:eastAsia="en-GB"/>
-        </w:rPr>
-        <w:t>add .</w:t>
-      </w:r>
-      <w:proofErr w:type="gramEnd"/>
-    </w:p>
-    <w:p>
-      <w:pPr>
-        <w:shd w:val="clear" w:color="auto" w:fill="1E1E1E"/>
-        <w:spacing w:line="270" w:lineRule="atLeast"/>
-        <w:rPr>
-          <w:rFonts w:ascii="Menlo" w:eastAsia="Times New Roman" w:hAnsi="Menlo" w:cs="Menlo"/>
-          <w:color w:val="D4D4D4"/>
-          <w:sz w:val="18"/>
-          <w:szCs w:val="18"/>
-          <w:lang w:eastAsia="en-GB"/>
-        </w:rPr>
-      </w:pPr>
-      <w:r>
-        <w:rPr>
-          <w:rFonts w:ascii="Menlo" w:eastAsia="Times New Roman" w:hAnsi="Menlo" w:cs="Menlo"/>
-          <w:color w:val="D4D4D4"/>
-          <w:sz w:val="18"/>
-          <w:szCs w:val="18"/>
-          <w:lang w:eastAsia="en-GB"/>
-        </w:rPr>
-        <w:t>$ git commit -m "second added"</w:t>
-      </w:r>
-    </w:p>
-    <w:p>
-      <w:pPr>
-        <w:shd w:val="clear" w:color="auto" w:fill="1E1E1E"/>
-        <w:spacing w:line="270" w:lineRule="atLeast"/>
-        <w:rPr>
-          <w:rFonts w:ascii="Menlo" w:eastAsia="Times New Roman" w:hAnsi="Menlo" w:cs="Menlo"/>
-          <w:color w:val="D4D4D4"/>
-          <w:sz w:val="18"/>
-          <w:szCs w:val="18"/>
-          <w:lang w:eastAsia="en-GB"/>
-        </w:rPr>
-      </w:pPr>
-      <w:r>
-        <w:rPr>
-          <w:rFonts w:ascii="Menlo" w:eastAsia="Times New Roman" w:hAnsi="Menlo" w:cs="Menlo"/>
-          <w:color w:val="D4D4D4"/>
-          <w:sz w:val="18"/>
-          <w:szCs w:val="18"/>
-          <w:lang w:eastAsia="en-GB"/>
-        </w:rPr>
-        <w:t>$ git push</w:t>
-      </w:r>
-    </w:p>
-    <w:p>
-      <w:pPr>
-        <w:rPr>
-          <w:rFonts w:cstheme="minorHAnsi"/>
-          <w:lang w:eastAsia="en-GB"/>
-        </w:rPr>
-      </w:pPr>
-    </w:p>
-    <w:p>
-      <w:pPr>
-        <w:rPr>
           <w:rFonts w:eastAsia="Times New Roman" w:cstheme="minorHAnsi"/>
           <w:lang w:eastAsia="en-GB"/>
         </w:rPr>
-      </w:pPr>
+        <w:t xml:space="preserve"> repository page click green coloured code button on top </w:t>
+      </w:r>
       <w:r>
         <w:rPr>
           <w:rFonts w:eastAsia="Times New Roman" w:cstheme="minorHAnsi"/>
           <w:lang w:eastAsia="en-GB"/>
         </w:rPr>
-        <w:t xml:space="preserve">If you already have a </w:t>
-      </w:r>
-      <w:proofErr w:type="spellStart"/>
+        <w:t>right-hand</w:t>
+      </w:r>
       <w:r>
         <w:rPr>
           <w:rFonts w:eastAsia="Times New Roman" w:cstheme="minorHAnsi"/>
           <w:lang w:eastAsia="en-GB"/>
         </w:rPr>
-        <w:t>Github</w:t>
-      </w:r>
-      <w:proofErr w:type="spellEnd"/>
+        <w:t xml:space="preserve"> side, clic</w:t>
+      </w:r>
       <w:r>
         <w:rPr>
           <w:rFonts w:eastAsia="Times New Roman" w:cstheme="minorHAnsi"/>
           <w:lang w:eastAsia="en-GB"/>
         </w:rPr>
-        <w:t xml:space="preserve"> repository and you would like to use the content of that particular remote repository you can use following command to copy content and connect the local repository as origin to your local </w:t>
+        <w:t>k</w:t>
       </w:r>
       <w:r>
         <w:rPr>
           <w:rFonts w:eastAsia="Times New Roman" w:cstheme="minorHAnsi"/>
           <w:lang w:eastAsia="en-GB"/>
         </w:rPr>
-        <w:t>repository</w:t>
-      </w:r>
-      <w:r>
+        <w:t xml:space="preserve"> HTTPS and copy the content of the box right below HTTPS.</w:t>
+      </w:r>
+    </w:p>
+    <w:p>
+      <w:pPr>
         <w:rPr>
           <w:rFonts w:eastAsia="Times New Roman" w:cstheme="minorHAnsi"/>
           <w:lang w:eastAsia="en-GB"/>
         </w:rPr>
-        <w:t xml:space="preserve"> as follows.</w:t>
-      </w:r>
-    </w:p>
-    <w:p>
-      <w:pPr>
+      </w:pPr>
+      <w:r>
         <w:rPr>
           <w:rFonts w:eastAsia="Times New Roman" w:cstheme="minorHAnsi"/>
           <w:lang w:eastAsia="en-GB"/>
         </w:rPr>
-      </w:pPr>
-      <w:r>
-        <w:rPr>
-          <w:rFonts w:eastAsia="Times New Roman" w:cstheme="minorHAnsi"/>
-          <w:lang w:eastAsia="en-GB"/>
-        </w:rPr>
-        <w:t xml:space="preserve">First go to </w:t>
-      </w:r>
-      <w:proofErr w:type="spellStart"/>
-      <w:r>
-        <w:rPr>
-          <w:rFonts w:eastAsia="Times New Roman" w:cstheme="minorHAnsi"/>
-          <w:lang w:eastAsia="en-GB"/>
-        </w:rPr>
-        <w:t>Github</w:t>
-      </w:r>
-      <w:proofErr w:type="spellEnd"/>
-      <w:r>
-        <w:rPr>
-          <w:rFonts w:eastAsia="Times New Roman" w:cstheme="minorHAnsi"/>
-          <w:lang w:eastAsia="en-GB"/>
-        </w:rPr>
-        <w:t xml:space="preserve"> repository page click green </w:t>
-      </w:r>
-      <w:r>
-        <w:rPr>
-          <w:rFonts w:eastAsia="Times New Roman" w:cstheme="minorHAnsi"/>
-          <w:lang w:eastAsia="en-GB"/>
-        </w:rPr>
-        <w:t>coloured</w:t>
-      </w:r>
-      <w:r>
-        <w:rPr>
-          <w:rFonts w:eastAsia="Times New Roman" w:cstheme="minorHAnsi"/>
-          <w:lang w:eastAsia="en-GB"/>
-        </w:rPr>
-        <w:t xml:space="preserve"> code button on top </w:t>
-      </w:r>
-      <w:proofErr w:type="gramStart"/>
-      <w:r>
-        <w:rPr>
-          <w:rFonts w:eastAsia="Times New Roman" w:cstheme="minorHAnsi"/>
-          <w:lang w:eastAsia="en-GB"/>
-        </w:rPr>
-        <w:t>right hand</w:t>
-      </w:r>
-      <w:proofErr w:type="gramEnd"/>
-      <w:r>
-        <w:rPr>
-          <w:rFonts w:eastAsia="Times New Roman" w:cstheme="minorHAnsi"/>
-          <w:lang w:eastAsia="en-GB"/>
-        </w:rPr>
-        <w:t xml:space="preserve"> side, clic</w:t>
-      </w:r>
-      <w:r>
-        <w:rPr>
-          <w:rFonts w:eastAsia="Times New Roman" w:cstheme="minorHAnsi"/>
-          <w:lang w:eastAsia="en-GB"/>
-        </w:rPr>
-        <w:t>k</w:t>
-      </w:r>
-      <w:r>
-        <w:rPr>
-          <w:rFonts w:eastAsia="Times New Roman" w:cstheme="minorHAnsi"/>
-          <w:lang w:eastAsia="en-GB"/>
-        </w:rPr>
-        <w:t xml:space="preserve"> HTTPS and copy the content of the box right below HTTPS.</w:t>
-      </w:r>
-    </w:p>
-    <w:p>
-      <w:pPr>
-        <w:rPr>
-          <w:rFonts w:eastAsia="Times New Roman" w:cstheme="minorHAnsi"/>
-          <w:lang w:eastAsia="en-GB"/>
-        </w:rPr>
-      </w:pPr>
-      <w:r>
-        <w:rPr>
-          <w:rFonts w:eastAsia="Times New Roman" w:cstheme="minorHAnsi"/>
-          <w:lang w:eastAsia="en-GB"/>
-        </w:rPr>
-        <w:t xml:space="preserve">And then go into the </w:t>
-      </w:r>
-      <w:r>
-        <w:rPr>
-          <w:rFonts w:eastAsia="Times New Roman" w:cstheme="minorHAnsi"/>
-          <w:lang w:eastAsia="en-GB"/>
-        </w:rPr>
-        <w:t>directory</w:t>
-      </w:r>
-      <w:r>
-        <w:rPr>
-          <w:rFonts w:eastAsia="Times New Roman" w:cstheme="minorHAnsi"/>
-          <w:lang w:eastAsia="en-GB"/>
-        </w:rPr>
-        <w:t xml:space="preserve"> where you want to copy the </w:t>
+        <w:t xml:space="preserve">And then go into the directory where you want to copy the </w:t>
       </w:r>
       <w:proofErr w:type="spellStart"/>
       <w:r>
@@ -15744,7 +15662,7 @@
           <w:szCs w:val="18"/>
           <w:lang w:eastAsia="en-GB"/>
         </w:rPr>
-        <w:t xml:space="preserve">$ </w:t>
+        <w:t xml:space="preserve">$ git </w:t>
       </w:r>
       <w:proofErr w:type="gramStart"/>
       <w:r>
@@ -15755,19 +15673,9 @@
           <w:szCs w:val="18"/>
           <w:lang w:eastAsia="en-GB"/>
         </w:rPr>
-        <w:t>git</w:t>
+        <w:t>pull</w:t>
       </w:r>
       <w:proofErr w:type="gramEnd"/>
-      <w:r>
-        <w:rPr>
-          <w:rFonts w:ascii="Menlo" w:eastAsia="Times New Roman" w:hAnsi="Menlo" w:cs="Menlo"/>
-          <w:color w:val="D4D4D4"/>
-          <w:sz w:val="18"/>
-          <w:szCs w:val="18"/>
-          <w:lang w:eastAsia="en-GB"/>
-        </w:rPr>
-        <w:t xml:space="preserve"> pull</w:t>
-      </w:r>
     </w:p>
     <w:p>
       <w:pPr>
@@ -15829,21 +15737,7 @@
         <w:rPr>
           <w:lang w:eastAsia="en-GB"/>
         </w:rPr>
-        <w:t xml:space="preserve">There are lot to learn and practise about whole software development life cycle management. Please note growth curve follows the learning curve. </w:t>
-      </w:r>
-      <w:proofErr w:type="gramStart"/>
-      <w:r>
-        <w:rPr>
-          <w:lang w:eastAsia="en-GB"/>
-        </w:rPr>
-        <w:t>Practise</w:t>
-      </w:r>
-      <w:proofErr w:type="gramEnd"/>
-      <w:r>
-        <w:rPr>
-          <w:lang w:eastAsia="en-GB"/>
-        </w:rPr>
-        <w:t xml:space="preserve"> make it perfect.</w:t>
+        <w:t>There are lot to learn and practise about whole software development life cycle management. Please note growth curve follows the learning curve. Practise make it perfect.</w:t>
       </w:r>
     </w:p>
     <w:p>

</xml_diff>